<commit_message>
#ES-110 - updated Eca-service-architecture.docx
</commit_message>
<xml_diff>
--- a/doc/Eca-service-architecture.docx
+++ b/doc/Eca-service-architecture.docx
@@ -12,18 +12,92 @@
         <mc:AlternateContent>
           <mc:Choice Requires="wps">
             <w:drawing>
-              <wp:anchor distT="0" distB="0" distL="118745" distR="118745" simplePos="0" relativeHeight="252164096" behindDoc="0" locked="0" layoutInCell="1" allowOverlap="1">
+              <wp:anchor distT="0" distB="0" distL="114300" distR="114300" simplePos="0" relativeHeight="1044808704" behindDoc="0" locked="0" layoutInCell="1" allowOverlap="1">
                 <wp:simplePos x="0" y="0"/>
                 <wp:positionH relativeFrom="column">
-                  <wp:posOffset>328295</wp:posOffset>
+                  <wp:posOffset>4396105</wp:posOffset>
                 </wp:positionH>
                 <wp:positionV relativeFrom="paragraph">
-                  <wp:posOffset>946150</wp:posOffset>
+                  <wp:posOffset>1312545</wp:posOffset>
                 </wp:positionV>
-                <wp:extent cx="1661795" cy="391795"/>
+                <wp:extent cx="158750" cy="1716405"/>
+                <wp:effectExtent l="0" t="4445" r="260350" b="50800"/>
+                <wp:wrapNone/>
+                <wp:docPr id="63" name="Elbow Connector 63"/>
+                <wp:cNvGraphicFramePr/>
+                <a:graphic xmlns:a="http://schemas.openxmlformats.org/drawingml/2006/main">
+                  <a:graphicData uri="http://schemas.microsoft.com/office/word/2010/wordprocessingShape">
+                    <wps:wsp>
+                      <wps:cNvCnPr/>
+                      <wps:spPr>
+                        <a:xfrm flipV="true">
+                          <a:off x="5323205" y="2454275"/>
+                          <a:ext cx="158750" cy="1716405"/>
+                        </a:xfrm>
+                        <a:prstGeom prst="bentConnector3">
+                          <a:avLst>
+                            <a:gd name="adj1" fmla="val 256000"/>
+                          </a:avLst>
+                        </a:prstGeom>
+                        <a:ln>
+                          <a:solidFill>
+                            <a:schemeClr val="tx1"/>
+                          </a:solidFill>
+                          <a:headEnd type="triangle"/>
+                        </a:ln>
+                      </wps:spPr>
+                      <wps:style>
+                        <a:lnRef idx="1">
+                          <a:schemeClr val="accent1"/>
+                        </a:lnRef>
+                        <a:fillRef idx="0">
+                          <a:schemeClr val="accent1"/>
+                        </a:fillRef>
+                        <a:effectRef idx="0">
+                          <a:schemeClr val="accent1"/>
+                        </a:effectRef>
+                        <a:fontRef idx="minor">
+                          <a:schemeClr val="tx1"/>
+                        </a:fontRef>
+                      </wps:style>
+                      <wps:bodyPr/>
+                    </wps:wsp>
+                  </a:graphicData>
+                </a:graphic>
+              </wp:anchor>
+            </w:drawing>
+          </mc:Choice>
+          <mc:Fallback>
+            <w:pict>
+              <v:shape id="_x0000_s1026" o:spid="_x0000_s1026" o:spt="34" type="#_x0000_t34" style="position:absolute;left:0pt;flip:y;margin-left:346.15pt;margin-top:103.35pt;height:135.15pt;width:12.5pt;z-index:1044808704;mso-width-relative:page;mso-height-relative:page;" filled="f" stroked="t" coordsize="21600,21600" o:gfxdata="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" adj="55296">
+                <v:fill on="f" focussize="0,0"/>
+                <v:stroke weight="0.5pt" color="#000000 [3213]" miterlimit="8" joinstyle="miter" startarrow="block"/>
+                <v:imagedata o:title=""/>
+                <o:lock v:ext="edit" aspectratio="f"/>
+              </v:shape>
+            </w:pict>
+          </mc:Fallback>
+        </mc:AlternateContent>
+      </w:r>
+      <w:r>
+        <w:rPr>
+          <w:sz w:val="20"/>
+        </w:rPr>
+        <mc:AlternateContent>
+          <mc:Choice Requires="wps">
+            <w:drawing>
+              <wp:anchor distT="0" distB="0" distL="118745" distR="118745" simplePos="0" relativeHeight="1249732608" behindDoc="0" locked="0" layoutInCell="1" allowOverlap="1">
+                <wp:simplePos x="0" y="0"/>
+                <wp:positionH relativeFrom="column">
+                  <wp:posOffset>4287520</wp:posOffset>
+                </wp:positionH>
+                <wp:positionV relativeFrom="paragraph">
+                  <wp:posOffset>2564765</wp:posOffset>
+                </wp:positionV>
+                <wp:extent cx="948055" cy="349250"/>
                 <wp:effectExtent l="0" t="0" r="0" b="0"/>
                 <wp:wrapTopAndBottom/>
-                <wp:docPr id="43" name="Text Box 43"/>
+                <wp:docPr id="66" name="Text Box 66"/>
                 <wp:cNvGraphicFramePr/>
                 <a:graphic xmlns:a="http://schemas.openxmlformats.org/drawingml/2006/main">
                   <a:graphicData uri="http://schemas.microsoft.com/office/word/2010/wordprocessingShape">
@@ -32,7 +106,7 @@
                       <wps:spPr>
                         <a:xfrm>
                           <a:off x="0" y="0"/>
-                          <a:ext cx="1661795" cy="391795"/>
+                          <a:ext cx="948055" cy="349250"/>
                         </a:xfrm>
                         <a:prstGeom prst="rect">
                           <a:avLst/>
@@ -75,7 +149,7 @@
                                 <w:szCs w:val="13"/>
                                 <w:lang w:val="ru-RU"/>
                               </w:rPr>
-                              <w:t>Запрос на построение моделей</w:t>
+                              <w:t xml:space="preserve">Отправка </w:t>
                             </w:r>
                             <w:r>
                               <w:rPr>
@@ -84,7 +158,7 @@
                                 <w:szCs w:val="13"/>
                                 <w:lang w:val="en"/>
                               </w:rPr>
-                              <w:t>/</w:t>
+                              <w:t xml:space="preserve">web </w:t>
                             </w:r>
                             <w:r>
                               <w:rPr>
@@ -93,7 +167,7 @@
                                 <w:szCs w:val="13"/>
                                 <w:lang w:val="ru-RU"/>
                               </w:rPr>
-                              <w:t>Получение ответа из очереди</w:t>
+                              <w:t>пуша</w:t>
                             </w:r>
                           </w:p>
                         </w:txbxContent>
@@ -109,7 +183,7 @@
           </mc:Choice>
           <mc:Fallback>
             <w:pict>
-              <v:shape id="_x0000_s1026" o:spid="_x0000_s1026" o:spt="202" type="#_x0000_t202" style="position:absolute;left:0pt;margin-left:25.85pt;margin-top:74.5pt;height:30.85pt;width:130.85pt;mso-wrap-distance-bottom:0pt;mso-wrap-distance-top:0pt;z-index:252164096;mso-width-relative:page;mso-height-relative:page;" filled="f" stroked="f" coordsize="21600,21600" o:gfxdata="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">
+              <v:shape id="_x0000_s1026" o:spid="_x0000_s1026" o:spt="202" type="#_x0000_t202" style="position:absolute;left:0pt;margin-left:337.6pt;margin-top:201.95pt;height:27.5pt;width:74.65pt;mso-wrap-distance-bottom:0pt;mso-wrap-distance-top:0pt;z-index:1249732608;mso-width-relative:page;mso-height-relative:page;" filled="f" stroked="f" coordsize="21600,21600" o:gfxdata="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">
                 <v:fill on="f" focussize="0,0"/>
                 <v:stroke on="f" weight="0.5pt"/>
                 <v:imagedata o:title=""/>
@@ -133,7 +207,7 @@
                           <w:szCs w:val="13"/>
                           <w:lang w:val="ru-RU"/>
                         </w:rPr>
-                        <w:t>Запрос на построение моделей</w:t>
+                        <w:t xml:space="preserve">Отправка </w:t>
                       </w:r>
                       <w:r>
                         <w:rPr>
@@ -142,7 +216,7 @@
                           <w:szCs w:val="13"/>
                           <w:lang w:val="en"/>
                         </w:rPr>
-                        <w:t>/</w:t>
+                        <w:t xml:space="preserve">web </w:t>
                       </w:r>
                       <w:r>
                         <w:rPr>
@@ -151,7 +225,164 @@
                           <w:szCs w:val="13"/>
                           <w:lang w:val="ru-RU"/>
                         </w:rPr>
-                        <w:t>Получение ответа из очереди</w:t>
+                        <w:t>пуша</w:t>
+                      </w:r>
+                    </w:p>
+                  </w:txbxContent>
+                </v:textbox>
+                <w10:wrap type="topAndBottom"/>
+              </v:shape>
+            </w:pict>
+          </mc:Fallback>
+        </mc:AlternateContent>
+      </w:r>
+      <w:r>
+        <w:rPr>
+          <w:sz w:val="20"/>
+        </w:rPr>
+        <mc:AlternateContent>
+          <mc:Choice Requires="wps">
+            <w:drawing>
+              <wp:anchor distT="0" distB="0" distL="118745" distR="118745" simplePos="0" relativeHeight="456581120" behindDoc="0" locked="0" layoutInCell="1" allowOverlap="1">
+                <wp:simplePos x="0" y="0"/>
+                <wp:positionH relativeFrom="column">
+                  <wp:posOffset>5144770</wp:posOffset>
+                </wp:positionH>
+                <wp:positionV relativeFrom="paragraph">
+                  <wp:posOffset>2888615</wp:posOffset>
+                </wp:positionV>
+                <wp:extent cx="948055" cy="349250"/>
+                <wp:effectExtent l="0" t="0" r="0" b="0"/>
+                <wp:wrapTopAndBottom/>
+                <wp:docPr id="54" name="Text Box 54"/>
+                <wp:cNvGraphicFramePr/>
+                <a:graphic xmlns:a="http://schemas.openxmlformats.org/drawingml/2006/main">
+                  <a:graphicData uri="http://schemas.microsoft.com/office/word/2010/wordprocessingShape">
+                    <wps:wsp>
+                      <wps:cNvSpPr txBox="true"/>
+                      <wps:spPr>
+                        <a:xfrm>
+                          <a:off x="0" y="0"/>
+                          <a:ext cx="948055" cy="349250"/>
+                        </a:xfrm>
+                        <a:prstGeom prst="rect">
+                          <a:avLst/>
+                        </a:prstGeom>
+                        <a:noFill/>
+                        <a:ln w="6350">
+                          <a:noFill/>
+                        </a:ln>
+                      </wps:spPr>
+                      <wps:style>
+                        <a:lnRef idx="0">
+                          <a:schemeClr val="accent1"/>
+                        </a:lnRef>
+                        <a:fillRef idx="0">
+                          <a:schemeClr val="accent1"/>
+                        </a:fillRef>
+                        <a:effectRef idx="0">
+                          <a:schemeClr val="accent1"/>
+                        </a:effectRef>
+                        <a:fontRef idx="minor">
+                          <a:schemeClr val="dk1"/>
+                        </a:fontRef>
+                      </wps:style>
+                      <wps:txbx>
+                        <w:txbxContent>
+                          <w:p>
+                            <w:pPr>
+                              <w:jc w:val="center"/>
+                              <w:rPr>
+                                <w:rFonts w:hint="default"/>
+                                <w:sz w:val="13"/>
+                                <w:szCs w:val="13"/>
+                                <w:lang w:val="ru-RU"/>
+                              </w:rPr>
+                            </w:pPr>
+                            <w:r>
+                              <w:rPr>
+                                <w:rFonts w:hint="default"/>
+                                <w:sz w:val="13"/>
+                                <w:szCs w:val="13"/>
+                                <w:lang w:val="ru-RU"/>
+                              </w:rPr>
+                              <w:t xml:space="preserve">Проверка </w:t>
+                            </w:r>
+                            <w:r>
+                              <w:rPr>
+                                <w:rFonts w:hint="default"/>
+                                <w:sz w:val="13"/>
+                                <w:szCs w:val="13"/>
+                                <w:lang w:val="en"/>
+                              </w:rPr>
+                              <w:t xml:space="preserve">access </w:t>
+                            </w:r>
+                            <w:r>
+                              <w:rPr>
+                                <w:rFonts w:hint="default"/>
+                                <w:sz w:val="13"/>
+                                <w:szCs w:val="13"/>
+                                <w:lang w:val="ru-RU"/>
+                              </w:rPr>
+                              <w:t>токена</w:t>
+                            </w:r>
+                          </w:p>
+                        </w:txbxContent>
+                      </wps:txbx>
+                      <wps:bodyPr rot="0" spcFirstLastPara="0" vertOverflow="overflow" horzOverflow="overflow" vert="horz" wrap="square" lIns="91440" tIns="45720" rIns="91440" bIns="45720" numCol="1" spcCol="0" rtlCol="0" fromWordArt="false" anchor="t" anchorCtr="false" forceAA="false" compatLnSpc="true">
+                        <a:noAutofit/>
+                      </wps:bodyPr>
+                    </wps:wsp>
+                  </a:graphicData>
+                </a:graphic>
+              </wp:anchor>
+            </w:drawing>
+          </mc:Choice>
+          <mc:Fallback>
+            <w:pict>
+              <v:shape id="_x0000_s1026" o:spid="_x0000_s1026" o:spt="202" type="#_x0000_t202" style="position:absolute;left:0pt;margin-left:405.1pt;margin-top:227.45pt;height:27.5pt;width:74.65pt;mso-wrap-distance-bottom:0pt;mso-wrap-distance-top:0pt;z-index:456581120;mso-width-relative:page;mso-height-relative:page;" filled="f" stroked="f" coordsize="21600,21600" o:gfxdata="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">
+                <v:fill on="f" focussize="0,0"/>
+                <v:stroke on="f" weight="0.5pt"/>
+                <v:imagedata o:title=""/>
+                <o:lock v:ext="edit" aspectratio="f"/>
+                <v:textbox>
+                  <w:txbxContent>
+                    <w:p>
+                      <w:pPr>
+                        <w:jc w:val="center"/>
+                        <w:rPr>
+                          <w:rFonts w:hint="default"/>
+                          <w:sz w:val="13"/>
+                          <w:szCs w:val="13"/>
+                          <w:lang w:val="ru-RU"/>
+                        </w:rPr>
+                      </w:pPr>
+                      <w:r>
+                        <w:rPr>
+                          <w:rFonts w:hint="default"/>
+                          <w:sz w:val="13"/>
+                          <w:szCs w:val="13"/>
+                          <w:lang w:val="ru-RU"/>
+                        </w:rPr>
+                        <w:t xml:space="preserve">Проверка </w:t>
+                      </w:r>
+                      <w:r>
+                        <w:rPr>
+                          <w:rFonts w:hint="default"/>
+                          <w:sz w:val="13"/>
+                          <w:szCs w:val="13"/>
+                          <w:lang w:val="en"/>
+                        </w:rPr>
+                        <w:t xml:space="preserve">access </w:t>
+                      </w:r>
+                      <w:r>
+                        <w:rPr>
+                          <w:rFonts w:hint="default"/>
+                          <w:sz w:val="13"/>
+                          <w:szCs w:val="13"/>
+                          <w:lang w:val="ru-RU"/>
+                        </w:rPr>
+                        <w:t>токена</w:t>
                       </w:r>
                     </w:p>
                   </w:txbxContent>
@@ -172,10 +403,10 @@
               <wp:anchor distT="0" distB="0" distL="118745" distR="118745" simplePos="0" relativeHeight="949953536" behindDoc="0" locked="0" layoutInCell="1" allowOverlap="1">
                 <wp:simplePos x="0" y="0"/>
                 <wp:positionH relativeFrom="column">
-                  <wp:posOffset>1354455</wp:posOffset>
+                  <wp:posOffset>1363980</wp:posOffset>
                 </wp:positionH>
                 <wp:positionV relativeFrom="paragraph">
-                  <wp:posOffset>4659630</wp:posOffset>
+                  <wp:posOffset>5040630</wp:posOffset>
                 </wp:positionV>
                 <wp:extent cx="1376680" cy="293370"/>
                 <wp:effectExtent l="0" t="0" r="0" b="0"/>
@@ -266,7 +497,7 @@
           </mc:Choice>
           <mc:Fallback>
             <w:pict>
-              <v:shape id="_x0000_s1026" o:spid="_x0000_s1026" o:spt="202" type="#_x0000_t202" style="position:absolute;left:0pt;margin-left:106.65pt;margin-top:366.9pt;height:23.1pt;width:108.4pt;mso-wrap-distance-bottom:0pt;mso-wrap-distance-top:0pt;z-index:949953536;mso-width-relative:page;mso-height-relative:page;" filled="f" stroked="f" coordsize="21600,21600" o:gfxdata="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">
+              <v:shape id="_x0000_s1026" o:spid="_x0000_s1026" o:spt="202" type="#_x0000_t202" style="position:absolute;left:0pt;margin-left:107.4pt;margin-top:396.9pt;height:23.1pt;width:108.4pt;mso-wrap-distance-bottom:0pt;mso-wrap-distance-top:0pt;z-index:949953536;mso-width-relative:page;mso-height-relative:page;" filled="f" stroked="f" coordsize="21600,21600" o:gfxdata="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">
                 <v:fill on="f" focussize="0,0"/>
                 <v:stroke on="f" weight="0.5pt"/>
                 <v:imagedata o:title=""/>
@@ -309,6 +540,125 @@
                           <w:lang w:val="ru-RU"/>
                         </w:rPr>
                         <w:t>запросов</w:t>
+                      </w:r>
+                    </w:p>
+                  </w:txbxContent>
+                </v:textbox>
+                <w10:wrap type="topAndBottom"/>
+              </v:shape>
+            </w:pict>
+          </mc:Fallback>
+        </mc:AlternateContent>
+      </w:r>
+      <w:r>
+        <w:rPr>
+          <w:sz w:val="20"/>
+        </w:rPr>
+        <mc:AlternateContent>
+          <mc:Choice Requires="wps">
+            <w:drawing>
+              <wp:anchor distT="0" distB="0" distL="118745" distR="118745" simplePos="0" relativeHeight="1044807680" behindDoc="0" locked="0" layoutInCell="1" allowOverlap="1">
+                <wp:simplePos x="0" y="0"/>
+                <wp:positionH relativeFrom="column">
+                  <wp:posOffset>1365885</wp:posOffset>
+                </wp:positionH>
+                <wp:positionV relativeFrom="paragraph">
+                  <wp:posOffset>4314190</wp:posOffset>
+                </wp:positionV>
+                <wp:extent cx="182245" cy="209550"/>
+                <wp:effectExtent l="0" t="0" r="0" b="0"/>
+                <wp:wrapTopAndBottom/>
+                <wp:docPr id="59" name="Text Box 59"/>
+                <wp:cNvGraphicFramePr/>
+                <a:graphic xmlns:a="http://schemas.openxmlformats.org/drawingml/2006/main">
+                  <a:graphicData uri="http://schemas.microsoft.com/office/word/2010/wordprocessingShape">
+                    <wps:wsp>
+                      <wps:cNvSpPr txBox="true"/>
+                      <wps:spPr>
+                        <a:xfrm>
+                          <a:off x="0" y="0"/>
+                          <a:ext cx="182245" cy="209550"/>
+                        </a:xfrm>
+                        <a:prstGeom prst="rect">
+                          <a:avLst/>
+                        </a:prstGeom>
+                        <a:noFill/>
+                        <a:ln w="6350">
+                          <a:noFill/>
+                        </a:ln>
+                      </wps:spPr>
+                      <wps:style>
+                        <a:lnRef idx="0">
+                          <a:schemeClr val="accent1"/>
+                        </a:lnRef>
+                        <a:fillRef idx="0">
+                          <a:schemeClr val="accent1"/>
+                        </a:fillRef>
+                        <a:effectRef idx="0">
+                          <a:schemeClr val="accent1"/>
+                        </a:effectRef>
+                        <a:fontRef idx="minor">
+                          <a:schemeClr val="dk1"/>
+                        </a:fontRef>
+                      </wps:style>
+                      <wps:txbx>
+                        <w:txbxContent>
+                          <w:p>
+                            <w:pPr>
+                              <w:rPr>
+                                <w:rFonts w:hint="default"/>
+                                <w:sz w:val="13"/>
+                                <w:szCs w:val="13"/>
+                                <w:lang w:val="en"/>
+                              </w:rPr>
+                            </w:pPr>
+                            <w:r>
+                              <w:rPr>
+                                <w:rFonts w:hint="default"/>
+                                <w:sz w:val="13"/>
+                                <w:szCs w:val="13"/>
+                                <w:lang w:val="en"/>
+                              </w:rPr>
+                              <w:t>Web sockets</w:t>
+                            </w:r>
+                          </w:p>
+                        </w:txbxContent>
+                      </wps:txbx>
+                      <wps:bodyPr rot="0" spcFirstLastPara="0" vertOverflow="overflow" horzOverflow="overflow" vert="horz" wrap="none" lIns="91440" tIns="45720" rIns="91440" bIns="45720" numCol="1" spcCol="0" rtlCol="0" fromWordArt="false" anchor="t" anchorCtr="false" forceAA="false" compatLnSpc="true">
+                        <a:noAutofit/>
+                      </wps:bodyPr>
+                    </wps:wsp>
+                  </a:graphicData>
+                </a:graphic>
+              </wp:anchor>
+            </w:drawing>
+          </mc:Choice>
+          <mc:Fallback>
+            <w:pict>
+              <v:shape id="_x0000_s1026" o:spid="_x0000_s1026" o:spt="202" type="#_x0000_t202" style="position:absolute;left:0pt;margin-left:107.55pt;margin-top:339.7pt;height:16.5pt;width:14.35pt;mso-wrap-distance-bottom:0pt;mso-wrap-distance-top:0pt;mso-wrap-style:none;z-index:1044807680;mso-width-relative:page;mso-height-relative:page;" filled="f" stroked="f" coordsize="21600,21600" o:gfxdata="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">
+                <v:fill on="f" focussize="0,0"/>
+                <v:stroke on="f" weight="0.5pt"/>
+                <v:imagedata o:title=""/>
+                <o:lock v:ext="edit" aspectratio="f"/>
+                <v:textbox>
+                  <w:txbxContent>
+                    <w:p>
+                      <w:pPr>
+                        <w:rPr>
+                          <w:rFonts w:hint="default"/>
+                          <w:sz w:val="13"/>
+                          <w:szCs w:val="13"/>
+                          <w:lang w:val="en"/>
+                        </w:rPr>
+                      </w:pPr>
+                      <w:r>
+                        <w:rPr>
+                          <w:rFonts w:hint="default"/>
+                          <w:sz w:val="13"/>
+                          <w:szCs w:val="13"/>
+                          <w:lang w:val="en"/>
+                        </w:rPr>
+                        <w:t>Web sockets</w:t>
                       </w:r>
                     </w:p>
                   </w:txbxContent>
@@ -329,10 +679,10 @@
               <wp:anchor distT="0" distB="0" distL="114300" distR="114300" simplePos="0" relativeHeight="741988352" behindDoc="0" locked="0" layoutInCell="1" allowOverlap="1">
                 <wp:simplePos x="0" y="0"/>
                 <wp:positionH relativeFrom="column">
-                  <wp:posOffset>-210185</wp:posOffset>
+                  <wp:posOffset>-200660</wp:posOffset>
                 </wp:positionH>
                 <wp:positionV relativeFrom="paragraph">
-                  <wp:posOffset>1572895</wp:posOffset>
+                  <wp:posOffset>1563370</wp:posOffset>
                 </wp:positionV>
                 <wp:extent cx="5465445" cy="2702560"/>
                 <wp:effectExtent l="424180" t="4445" r="53975" b="741045"/>
@@ -381,11 +731,490 @@
           </mc:Choice>
           <mc:Fallback>
             <w:pict>
-              <v:shape id="_x0000_s1026" o:spid="_x0000_s1026" o:spt="35" type="#_x0000_t35" style="position:absolute;left:0pt;flip:x y;margin-left:-16.55pt;margin-top:123.85pt;height:212.8pt;width:430.35pt;rotation:11796480f;z-index:741988352;mso-width-relative:page;mso-height-relative:page;" filled="f" stroked="t" coordsize="21600,21600" o:gfxdata="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" adj="-1656,27462">
+              <v:shape id="_x0000_s1026" o:spid="_x0000_s1026" o:spt="35" type="#_x0000_t35" style="position:absolute;left:0pt;flip:x y;margin-left:-15.8pt;margin-top:123.1pt;height:212.8pt;width:430.35pt;rotation:11796480f;z-index:741988352;mso-width-relative:page;mso-height-relative:page;" filled="f" stroked="t" coordsize="21600,21600" o:gfxdata="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" adj="-1656,27462">
                 <v:fill on="f" focussize="0,0"/>
                 <v:stroke weight="0.5pt" color="#4472C4 [3208]" miterlimit="8" joinstyle="miter" endarrow="block" endarrowwidth="wide"/>
                 <v:imagedata o:title=""/>
                 <o:lock v:ext="edit" aspectratio="f"/>
+              </v:shape>
+            </w:pict>
+          </mc:Fallback>
+        </mc:AlternateContent>
+      </w:r>
+      <w:r>
+        <w:rPr>
+          <w:sz w:val="20"/>
+        </w:rPr>
+        <mc:AlternateContent>
+          <mc:Choice Requires="wps">
+            <w:drawing>
+              <wp:anchor distT="0" distB="0" distL="114300" distR="114300" simplePos="0" relativeHeight="1042949120" behindDoc="0" locked="0" layoutInCell="1" allowOverlap="1">
+                <wp:simplePos x="0" y="0"/>
+                <wp:positionH relativeFrom="column">
+                  <wp:posOffset>1797685</wp:posOffset>
+                </wp:positionH>
+                <wp:positionV relativeFrom="paragraph">
+                  <wp:posOffset>1397000</wp:posOffset>
+                </wp:positionV>
+                <wp:extent cx="213995" cy="3787140"/>
+                <wp:effectExtent l="38100" t="0" r="41910" b="1157605"/>
+                <wp:wrapNone/>
+                <wp:docPr id="58" name="Elbow Connector 58"/>
+                <wp:cNvGraphicFramePr/>
+                <a:graphic xmlns:a="http://schemas.openxmlformats.org/drawingml/2006/main">
+                  <a:graphicData uri="http://schemas.microsoft.com/office/word/2010/wordprocessingShape">
+                    <wps:wsp>
+                      <wps:cNvCnPr>
+                        <a:stCxn id="36" idx="2"/>
+                        <a:endCxn id="50" idx="2"/>
+                      </wps:cNvCnPr>
+                      <wps:spPr>
+                        <a:xfrm rot="5400000" flipH="true" flipV="true">
+                          <a:off x="2712085" y="2540000"/>
+                          <a:ext cx="213995" cy="3787140"/>
+                        </a:xfrm>
+                        <a:prstGeom prst="bentConnector3">
+                          <a:avLst>
+                            <a:gd name="adj1" fmla="val -538724"/>
+                          </a:avLst>
+                        </a:prstGeom>
+                        <a:ln>
+                          <a:solidFill>
+                            <a:schemeClr val="tx1"/>
+                          </a:solidFill>
+                          <a:headEnd type="triangle"/>
+                          <a:tailEnd type="triangle"/>
+                        </a:ln>
+                      </wps:spPr>
+                      <wps:style>
+                        <a:lnRef idx="1">
+                          <a:schemeClr val="accent1"/>
+                        </a:lnRef>
+                        <a:fillRef idx="0">
+                          <a:schemeClr val="accent1"/>
+                        </a:fillRef>
+                        <a:effectRef idx="0">
+                          <a:schemeClr val="accent1"/>
+                        </a:effectRef>
+                        <a:fontRef idx="minor">
+                          <a:schemeClr val="tx1"/>
+                        </a:fontRef>
+                      </wps:style>
+                      <wps:bodyPr/>
+                    </wps:wsp>
+                  </a:graphicData>
+                </a:graphic>
+              </wp:anchor>
+            </w:drawing>
+          </mc:Choice>
+          <mc:Fallback>
+            <w:pict>
+              <v:shape id="_x0000_s1026" o:spid="_x0000_s1026" o:spt="34" type="#_x0000_t34" style="position:absolute;left:0pt;flip:x y;margin-left:141.55pt;margin-top:110pt;height:298.2pt;width:16.85pt;rotation:5898240f;z-index:1042949120;mso-width-relative:page;mso-height-relative:page;" filled="f" stroked="t" coordsize="21600,21600" o:gfxdata="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" adj="-116364">
+                <v:fill on="f" focussize="0,0"/>
+                <v:stroke weight="0.5pt" color="#000000 [3213]" miterlimit="8" joinstyle="miter" startarrow="block" endarrow="block"/>
+                <v:imagedata o:title=""/>
+                <o:lock v:ext="edit" aspectratio="f"/>
+              </v:shape>
+            </w:pict>
+          </mc:Fallback>
+        </mc:AlternateContent>
+      </w:r>
+      <w:r>
+        <w:rPr>
+          <w:sz w:val="20"/>
+        </w:rPr>
+        <mc:AlternateContent>
+          <mc:Choice Requires="wps">
+            <w:drawing>
+              <wp:anchor distT="0" distB="0" distL="114300" distR="114300" simplePos="0" relativeHeight="1042948096" behindDoc="0" locked="0" layoutInCell="1" allowOverlap="1">
+                <wp:simplePos x="0" y="0"/>
+                <wp:positionH relativeFrom="column">
+                  <wp:posOffset>3186430</wp:posOffset>
+                </wp:positionH>
+                <wp:positionV relativeFrom="paragraph">
+                  <wp:posOffset>2871470</wp:posOffset>
+                </wp:positionV>
+                <wp:extent cx="1222375" cy="312420"/>
+                <wp:effectExtent l="6350" t="6350" r="9525" b="24130"/>
+                <wp:wrapNone/>
+                <wp:docPr id="50" name="Flowchart: Alternate Process 50"/>
+                <wp:cNvGraphicFramePr/>
+                <a:graphic xmlns:a="http://schemas.openxmlformats.org/drawingml/2006/main">
+                  <a:graphicData uri="http://schemas.microsoft.com/office/word/2010/wordprocessingShape">
+                    <wps:wsp>
+                      <wps:cNvSpPr/>
+                      <wps:spPr>
+                        <a:xfrm>
+                          <a:off x="4243705" y="3566795"/>
+                          <a:ext cx="1222375" cy="312420"/>
+                        </a:xfrm>
+                        <a:prstGeom prst="flowChartAlternateProcess">
+                          <a:avLst/>
+                        </a:prstGeom>
+                        <a:solidFill>
+                          <a:schemeClr val="accent4">
+                            <a:lumMod val="20000"/>
+                            <a:lumOff val="80000"/>
+                          </a:schemeClr>
+                        </a:solidFill>
+                      </wps:spPr>
+                      <wps:style>
+                        <a:lnRef idx="2">
+                          <a:schemeClr val="dk1"/>
+                        </a:lnRef>
+                        <a:fillRef idx="1">
+                          <a:schemeClr val="lt1"/>
+                        </a:fillRef>
+                        <a:effectRef idx="0">
+                          <a:schemeClr val="dk1"/>
+                        </a:effectRef>
+                        <a:fontRef idx="minor">
+                          <a:schemeClr val="dk1"/>
+                        </a:fontRef>
+                      </wps:style>
+                      <wps:txbx>
+                        <w:txbxContent>
+                          <w:p>
+                            <w:pPr>
+                              <w:jc w:val="center"/>
+                              <w:rPr>
+                                <w:rFonts w:hint="default"/>
+                                <w:b/>
+                                <w:bCs/>
+                                <w:lang w:val="en"/>
+                              </w:rPr>
+                            </w:pPr>
+                            <w:r>
+                              <w:rPr>
+                                <w:rFonts w:hint="default"/>
+                                <w:b/>
+                                <w:bCs/>
+                                <w:lang w:val="en"/>
+                              </w:rPr>
+                              <w:t>Eca web push</w:t>
+                            </w:r>
+                          </w:p>
+                        </w:txbxContent>
+                      </wps:txbx>
+                      <wps:bodyPr rot="0" spcFirstLastPara="0" vertOverflow="overflow" horzOverflow="overflow" vert="horz" wrap="square" lIns="91440" tIns="45720" rIns="91440" bIns="45720" numCol="1" spcCol="0" rtlCol="0" fromWordArt="false" anchor="ctr" anchorCtr="false" forceAA="false" compatLnSpc="true">
+                        <a:noAutofit/>
+                      </wps:bodyPr>
+                    </wps:wsp>
+                  </a:graphicData>
+                </a:graphic>
+              </wp:anchor>
+            </w:drawing>
+          </mc:Choice>
+          <mc:Fallback>
+            <w:pict>
+              <v:shape id="_x0000_s1026" o:spid="_x0000_s1026" o:spt="176" type="#_x0000_t176" style="position:absolute;left:0pt;margin-left:250.9pt;margin-top:226.1pt;height:24.6pt;width:96.25pt;z-index:1042948096;v-text-anchor:middle;mso-width-relative:page;mso-height-relative:page;" fillcolor="#FFF2CC [663]" filled="t" stroked="t" coordsize="21600,21600" o:gfxdata="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">
+                <v:fill on="t" focussize="0,0"/>
+                <v:stroke weight="1pt" color="#000000 [3200]" miterlimit="8" joinstyle="miter"/>
+                <v:imagedata o:title=""/>
+                <o:lock v:ext="edit" aspectratio="f"/>
+                <v:textbox>
+                  <w:txbxContent>
+                    <w:p>
+                      <w:pPr>
+                        <w:jc w:val="center"/>
+                        <w:rPr>
+                          <w:rFonts w:hint="default"/>
+                          <w:b/>
+                          <w:bCs/>
+                          <w:lang w:val="en"/>
+                        </w:rPr>
+                      </w:pPr>
+                      <w:r>
+                        <w:rPr>
+                          <w:rFonts w:hint="default"/>
+                          <w:b/>
+                          <w:bCs/>
+                          <w:lang w:val="en"/>
+                        </w:rPr>
+                        <w:t>Eca web push</w:t>
+                      </w:r>
+                    </w:p>
+                  </w:txbxContent>
+                </v:textbox>
+              </v:shape>
+            </w:pict>
+          </mc:Fallback>
+        </mc:AlternateContent>
+      </w:r>
+      <w:r>
+        <w:rPr>
+          <w:sz w:val="20"/>
+        </w:rPr>
+        <mc:AlternateContent>
+          <mc:Choice Requires="wps">
+            <w:drawing>
+              <wp:anchor distT="0" distB="0" distL="114300" distR="114300" simplePos="0" relativeHeight="344651776" behindDoc="0" locked="0" layoutInCell="1" allowOverlap="1">
+                <wp:simplePos x="0" y="0"/>
+                <wp:positionH relativeFrom="column">
+                  <wp:posOffset>3167380</wp:posOffset>
+                </wp:positionH>
+                <wp:positionV relativeFrom="paragraph">
+                  <wp:posOffset>2309495</wp:posOffset>
+                </wp:positionV>
+                <wp:extent cx="1222375" cy="312420"/>
+                <wp:effectExtent l="6350" t="6350" r="9525" b="24130"/>
+                <wp:wrapNone/>
+                <wp:docPr id="3" name="Flowchart: Alternate Process 3"/>
+                <wp:cNvGraphicFramePr/>
+                <a:graphic xmlns:a="http://schemas.openxmlformats.org/drawingml/2006/main">
+                  <a:graphicData uri="http://schemas.microsoft.com/office/word/2010/wordprocessingShape">
+                    <wps:wsp>
+                      <wps:cNvSpPr/>
+                      <wps:spPr>
+                        <a:xfrm>
+                          <a:off x="4288155" y="909320"/>
+                          <a:ext cx="1222375" cy="312420"/>
+                        </a:xfrm>
+                        <a:prstGeom prst="flowChartAlternateProcess">
+                          <a:avLst/>
+                        </a:prstGeom>
+                        <a:solidFill>
+                          <a:schemeClr val="accent4">
+                            <a:lumMod val="20000"/>
+                            <a:lumOff val="80000"/>
+                          </a:schemeClr>
+                        </a:solidFill>
+                      </wps:spPr>
+                      <wps:style>
+                        <a:lnRef idx="2">
+                          <a:schemeClr val="dk1"/>
+                        </a:lnRef>
+                        <a:fillRef idx="1">
+                          <a:schemeClr val="lt1"/>
+                        </a:fillRef>
+                        <a:effectRef idx="0">
+                          <a:schemeClr val="dk1"/>
+                        </a:effectRef>
+                        <a:fontRef idx="minor">
+                          <a:schemeClr val="dk1"/>
+                        </a:fontRef>
+                      </wps:style>
+                      <wps:txbx>
+                        <w:txbxContent>
+                          <w:p>
+                            <w:pPr>
+                              <w:jc w:val="center"/>
+                              <w:rPr>
+                                <w:rFonts w:hint="default"/>
+                                <w:b/>
+                                <w:bCs/>
+                                <w:lang w:val="en"/>
+                              </w:rPr>
+                            </w:pPr>
+                            <w:r>
+                              <w:rPr>
+                                <w:rFonts w:hint="default"/>
+                                <w:b/>
+                                <w:bCs/>
+                                <w:lang w:val="en"/>
+                              </w:rPr>
+                              <w:t>Eca web</w:t>
+                            </w:r>
+                          </w:p>
+                        </w:txbxContent>
+                      </wps:txbx>
+                      <wps:bodyPr rot="0" spcFirstLastPara="0" vertOverflow="overflow" horzOverflow="overflow" vert="horz" wrap="square" lIns="91440" tIns="45720" rIns="91440" bIns="45720" numCol="1" spcCol="0" rtlCol="0" fromWordArt="false" anchor="ctr" anchorCtr="false" forceAA="false" compatLnSpc="true">
+                        <a:noAutofit/>
+                      </wps:bodyPr>
+                    </wps:wsp>
+                  </a:graphicData>
+                </a:graphic>
+              </wp:anchor>
+            </w:drawing>
+          </mc:Choice>
+          <mc:Fallback>
+            <w:pict>
+              <v:shape id="_x0000_s1026" o:spid="_x0000_s1026" o:spt="176" type="#_x0000_t176" style="position:absolute;left:0pt;margin-left:249.4pt;margin-top:181.85pt;height:24.6pt;width:96.25pt;z-index:344651776;v-text-anchor:middle;mso-width-relative:page;mso-height-relative:page;" fillcolor="#FFF2CC [663]" filled="t" stroked="t" coordsize="21600,21600" o:gfxdata="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">
+                <v:fill on="t" focussize="0,0"/>
+                <v:stroke weight="1pt" color="#000000 [3200]" miterlimit="8" joinstyle="miter"/>
+                <v:imagedata o:title=""/>
+                <o:lock v:ext="edit" aspectratio="f"/>
+                <v:textbox>
+                  <w:txbxContent>
+                    <w:p>
+                      <w:pPr>
+                        <w:jc w:val="center"/>
+                        <w:rPr>
+                          <w:rFonts w:hint="default"/>
+                          <w:b/>
+                          <w:bCs/>
+                          <w:lang w:val="en"/>
+                        </w:rPr>
+                      </w:pPr>
+                      <w:r>
+                        <w:rPr>
+                          <w:rFonts w:hint="default"/>
+                          <w:b/>
+                          <w:bCs/>
+                          <w:lang w:val="en"/>
+                        </w:rPr>
+                        <w:t>Eca web</w:t>
+                      </w:r>
+                    </w:p>
+                  </w:txbxContent>
+                </v:textbox>
+              </v:shape>
+            </w:pict>
+          </mc:Fallback>
+        </mc:AlternateContent>
+      </w:r>
+      <w:r>
+        <w:rPr>
+          <w:sz w:val="20"/>
+        </w:rPr>
+        <mc:AlternateContent>
+          <mc:Choice Requires="wps">
+            <w:drawing>
+              <wp:anchor distT="0" distB="0" distL="118745" distR="118745" simplePos="0" relativeHeight="252164096" behindDoc="0" locked="0" layoutInCell="1" allowOverlap="1">
+                <wp:simplePos x="0" y="0"/>
+                <wp:positionH relativeFrom="column">
+                  <wp:posOffset>328295</wp:posOffset>
+                </wp:positionH>
+                <wp:positionV relativeFrom="paragraph">
+                  <wp:posOffset>946150</wp:posOffset>
+                </wp:positionV>
+                <wp:extent cx="1661795" cy="391795"/>
+                <wp:effectExtent l="0" t="0" r="0" b="0"/>
+                <wp:wrapTopAndBottom/>
+                <wp:docPr id="43" name="Text Box 43"/>
+                <wp:cNvGraphicFramePr/>
+                <a:graphic xmlns:a="http://schemas.openxmlformats.org/drawingml/2006/main">
+                  <a:graphicData uri="http://schemas.microsoft.com/office/word/2010/wordprocessingShape">
+                    <wps:wsp>
+                      <wps:cNvSpPr txBox="true"/>
+                      <wps:spPr>
+                        <a:xfrm>
+                          <a:off x="0" y="0"/>
+                          <a:ext cx="1661795" cy="391795"/>
+                        </a:xfrm>
+                        <a:prstGeom prst="rect">
+                          <a:avLst/>
+                        </a:prstGeom>
+                        <a:noFill/>
+                        <a:ln w="6350">
+                          <a:noFill/>
+                        </a:ln>
+                      </wps:spPr>
+                      <wps:style>
+                        <a:lnRef idx="0">
+                          <a:schemeClr val="accent1"/>
+                        </a:lnRef>
+                        <a:fillRef idx="0">
+                          <a:schemeClr val="accent1"/>
+                        </a:fillRef>
+                        <a:effectRef idx="0">
+                          <a:schemeClr val="accent1"/>
+                        </a:effectRef>
+                        <a:fontRef idx="minor">
+                          <a:schemeClr val="dk1"/>
+                        </a:fontRef>
+                      </wps:style>
+                      <wps:txbx>
+                        <w:txbxContent>
+                          <w:p>
+                            <w:pPr>
+                              <w:jc w:val="center"/>
+                              <w:rPr>
+                                <w:rFonts w:hint="default"/>
+                                <w:sz w:val="13"/>
+                                <w:szCs w:val="13"/>
+                                <w:lang w:val="ru-RU"/>
+                              </w:rPr>
+                            </w:pPr>
+                            <w:r>
+                              <w:rPr>
+                                <w:rFonts w:hint="default"/>
+                                <w:sz w:val="13"/>
+                                <w:szCs w:val="13"/>
+                                <w:lang w:val="ru-RU"/>
+                              </w:rPr>
+                              <w:t>Запрос на построение моделей</w:t>
+                            </w:r>
+                            <w:r>
+                              <w:rPr>
+                                <w:rFonts w:hint="default"/>
+                                <w:sz w:val="13"/>
+                                <w:szCs w:val="13"/>
+                                <w:lang w:val="en"/>
+                              </w:rPr>
+                              <w:t>/</w:t>
+                            </w:r>
+                            <w:r>
+                              <w:rPr>
+                                <w:rFonts w:hint="default"/>
+                                <w:sz w:val="13"/>
+                                <w:szCs w:val="13"/>
+                                <w:lang w:val="ru-RU"/>
+                              </w:rPr>
+                              <w:t>Получение ответа из очереди</w:t>
+                            </w:r>
+                          </w:p>
+                        </w:txbxContent>
+                      </wps:txbx>
+                      <wps:bodyPr rot="0" spcFirstLastPara="0" vertOverflow="overflow" horzOverflow="overflow" vert="horz" wrap="square" lIns="91440" tIns="45720" rIns="91440" bIns="45720" numCol="1" spcCol="0" rtlCol="0" fromWordArt="false" anchor="t" anchorCtr="false" forceAA="false" compatLnSpc="true">
+                        <a:noAutofit/>
+                      </wps:bodyPr>
+                    </wps:wsp>
+                  </a:graphicData>
+                </a:graphic>
+              </wp:anchor>
+            </w:drawing>
+          </mc:Choice>
+          <mc:Fallback>
+            <w:pict>
+              <v:shape id="_x0000_s1026" o:spid="_x0000_s1026" o:spt="202" type="#_x0000_t202" style="position:absolute;left:0pt;margin-left:25.85pt;margin-top:74.5pt;height:30.85pt;width:130.85pt;mso-wrap-distance-bottom:0pt;mso-wrap-distance-top:0pt;z-index:252164096;mso-width-relative:page;mso-height-relative:page;" filled="f" stroked="f" coordsize="21600,21600" o:gfxdata="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">
+                <v:fill on="f" focussize="0,0"/>
+                <v:stroke on="f" weight="0.5pt"/>
+                <v:imagedata o:title=""/>
+                <o:lock v:ext="edit" aspectratio="f"/>
+                <v:textbox>
+                  <w:txbxContent>
+                    <w:p>
+                      <w:pPr>
+                        <w:jc w:val="center"/>
+                        <w:rPr>
+                          <w:rFonts w:hint="default"/>
+                          <w:sz w:val="13"/>
+                          <w:szCs w:val="13"/>
+                          <w:lang w:val="ru-RU"/>
+                        </w:rPr>
+                      </w:pPr>
+                      <w:r>
+                        <w:rPr>
+                          <w:rFonts w:hint="default"/>
+                          <w:sz w:val="13"/>
+                          <w:szCs w:val="13"/>
+                          <w:lang w:val="ru-RU"/>
+                        </w:rPr>
+                        <w:t>Запрос на построение моделей</w:t>
+                      </w:r>
+                      <w:r>
+                        <w:rPr>
+                          <w:rFonts w:hint="default"/>
+                          <w:sz w:val="13"/>
+                          <w:szCs w:val="13"/>
+                          <w:lang w:val="en"/>
+                        </w:rPr>
+                        <w:t>/</w:t>
+                      </w:r>
+                      <w:r>
+                        <w:rPr>
+                          <w:rFonts w:hint="default"/>
+                          <w:sz w:val="13"/>
+                          <w:szCs w:val="13"/>
+                          <w:lang w:val="ru-RU"/>
+                        </w:rPr>
+                        <w:t>Получение ответа из очереди</w:t>
+                      </w:r>
+                    </w:p>
+                  </w:txbxContent>
+                </v:textbox>
+                <w10:wrap type="topAndBottom"/>
               </v:shape>
             </w:pict>
           </mc:Fallback>
@@ -1425,285 +2254,6 @@
                   </w:txbxContent>
                 </v:textbox>
                 <w10:wrap type="topAndBottom"/>
-              </v:shape>
-            </w:pict>
-          </mc:Fallback>
-        </mc:AlternateContent>
-      </w:r>
-      <w:r>
-        <w:rPr>
-          <w:sz w:val="20"/>
-        </w:rPr>
-        <mc:AlternateContent>
-          <mc:Choice Requires="wps">
-            <w:drawing>
-              <wp:anchor distT="0" distB="0" distL="118745" distR="118745" simplePos="0" relativeHeight="456581120" behindDoc="0" locked="0" layoutInCell="1" allowOverlap="1">
-                <wp:simplePos x="0" y="0"/>
-                <wp:positionH relativeFrom="column">
-                  <wp:posOffset>4820920</wp:posOffset>
-                </wp:positionH>
-                <wp:positionV relativeFrom="paragraph">
-                  <wp:posOffset>2783840</wp:posOffset>
-                </wp:positionV>
-                <wp:extent cx="948055" cy="349250"/>
-                <wp:effectExtent l="0" t="0" r="0" b="0"/>
-                <wp:wrapTopAndBottom/>
-                <wp:docPr id="54" name="Text Box 54"/>
-                <wp:cNvGraphicFramePr/>
-                <a:graphic xmlns:a="http://schemas.openxmlformats.org/drawingml/2006/main">
-                  <a:graphicData uri="http://schemas.microsoft.com/office/word/2010/wordprocessingShape">
-                    <wps:wsp>
-                      <wps:cNvSpPr txBox="true"/>
-                      <wps:spPr>
-                        <a:xfrm>
-                          <a:off x="0" y="0"/>
-                          <a:ext cx="948055" cy="349250"/>
-                        </a:xfrm>
-                        <a:prstGeom prst="rect">
-                          <a:avLst/>
-                        </a:prstGeom>
-                        <a:noFill/>
-                        <a:ln w="6350">
-                          <a:noFill/>
-                        </a:ln>
-                      </wps:spPr>
-                      <wps:style>
-                        <a:lnRef idx="0">
-                          <a:schemeClr val="accent1"/>
-                        </a:lnRef>
-                        <a:fillRef idx="0">
-                          <a:schemeClr val="accent1"/>
-                        </a:fillRef>
-                        <a:effectRef idx="0">
-                          <a:schemeClr val="accent1"/>
-                        </a:effectRef>
-                        <a:fontRef idx="minor">
-                          <a:schemeClr val="dk1"/>
-                        </a:fontRef>
-                      </wps:style>
-                      <wps:txbx>
-                        <w:txbxContent>
-                          <w:p>
-                            <w:pPr>
-                              <w:jc w:val="center"/>
-                              <w:rPr>
-                                <w:rFonts w:hint="default"/>
-                                <w:sz w:val="13"/>
-                                <w:szCs w:val="13"/>
-                                <w:lang w:val="ru-RU"/>
-                              </w:rPr>
-                            </w:pPr>
-                            <w:r>
-                              <w:rPr>
-                                <w:rFonts w:hint="default"/>
-                                <w:sz w:val="13"/>
-                                <w:szCs w:val="13"/>
-                                <w:lang w:val="ru-RU"/>
-                              </w:rPr>
-                              <w:t xml:space="preserve">Проверка </w:t>
-                            </w:r>
-                            <w:r>
-                              <w:rPr>
-                                <w:rFonts w:hint="default"/>
-                                <w:sz w:val="13"/>
-                                <w:szCs w:val="13"/>
-                                <w:lang w:val="en"/>
-                              </w:rPr>
-                              <w:t xml:space="preserve">access </w:t>
-                            </w:r>
-                            <w:r>
-                              <w:rPr>
-                                <w:rFonts w:hint="default"/>
-                                <w:sz w:val="13"/>
-                                <w:szCs w:val="13"/>
-                                <w:lang w:val="ru-RU"/>
-                              </w:rPr>
-                              <w:t>токена</w:t>
-                            </w:r>
-                          </w:p>
-                        </w:txbxContent>
-                      </wps:txbx>
-                      <wps:bodyPr rot="0" spcFirstLastPara="0" vertOverflow="overflow" horzOverflow="overflow" vert="horz" wrap="square" lIns="91440" tIns="45720" rIns="91440" bIns="45720" numCol="1" spcCol="0" rtlCol="0" fromWordArt="false" anchor="t" anchorCtr="false" forceAA="false" compatLnSpc="true">
-                        <a:noAutofit/>
-                      </wps:bodyPr>
-                    </wps:wsp>
-                  </a:graphicData>
-                </a:graphic>
-              </wp:anchor>
-            </w:drawing>
-          </mc:Choice>
-          <mc:Fallback>
-            <w:pict>
-              <v:shape id="_x0000_s1026" o:spid="_x0000_s1026" o:spt="202" type="#_x0000_t202" style="position:absolute;left:0pt;margin-left:379.6pt;margin-top:219.2pt;height:27.5pt;width:74.65pt;mso-wrap-distance-bottom:0pt;mso-wrap-distance-top:0pt;z-index:456581120;mso-width-relative:page;mso-height-relative:page;" filled="f" stroked="f" coordsize="21600,21600" o:gfxdata="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">
-                <v:fill on="f" focussize="0,0"/>
-                <v:stroke on="f" weight="0.5pt"/>
-                <v:imagedata o:title=""/>
-                <o:lock v:ext="edit" aspectratio="f"/>
-                <v:textbox>
-                  <w:txbxContent>
-                    <w:p>
-                      <w:pPr>
-                        <w:jc w:val="center"/>
-                        <w:rPr>
-                          <w:rFonts w:hint="default"/>
-                          <w:sz w:val="13"/>
-                          <w:szCs w:val="13"/>
-                          <w:lang w:val="ru-RU"/>
-                        </w:rPr>
-                      </w:pPr>
-                      <w:r>
-                        <w:rPr>
-                          <w:rFonts w:hint="default"/>
-                          <w:sz w:val="13"/>
-                          <w:szCs w:val="13"/>
-                          <w:lang w:val="ru-RU"/>
-                        </w:rPr>
-                        <w:t xml:space="preserve">Проверка </w:t>
-                      </w:r>
-                      <w:r>
-                        <w:rPr>
-                          <w:rFonts w:hint="default"/>
-                          <w:sz w:val="13"/>
-                          <w:szCs w:val="13"/>
-                          <w:lang w:val="en"/>
-                        </w:rPr>
-                        <w:t xml:space="preserve">access </w:t>
-                      </w:r>
-                      <w:r>
-                        <w:rPr>
-                          <w:rFonts w:hint="default"/>
-                          <w:sz w:val="13"/>
-                          <w:szCs w:val="13"/>
-                          <w:lang w:val="ru-RU"/>
-                        </w:rPr>
-                        <w:t>токена</w:t>
-                      </w:r>
-                    </w:p>
-                  </w:txbxContent>
-                </v:textbox>
-                <w10:wrap type="topAndBottom"/>
-              </v:shape>
-            </w:pict>
-          </mc:Fallback>
-        </mc:AlternateContent>
-      </w:r>
-      <w:r>
-        <w:rPr>
-          <w:sz w:val="20"/>
-        </w:rPr>
-        <mc:AlternateContent>
-          <mc:Choice Requires="wps">
-            <w:drawing>
-              <wp:anchor distT="0" distB="0" distL="114300" distR="114300" simplePos="0" relativeHeight="344651776" behindDoc="0" locked="0" layoutInCell="1" allowOverlap="1">
-                <wp:simplePos x="0" y="0"/>
-                <wp:positionH relativeFrom="column">
-                  <wp:posOffset>3329305</wp:posOffset>
-                </wp:positionH>
-                <wp:positionV relativeFrom="paragraph">
-                  <wp:posOffset>2423795</wp:posOffset>
-                </wp:positionV>
-                <wp:extent cx="1222375" cy="312420"/>
-                <wp:effectExtent l="6350" t="6350" r="9525" b="24130"/>
-                <wp:wrapNone/>
-                <wp:docPr id="3" name="Flowchart: Alternate Process 3"/>
-                <wp:cNvGraphicFramePr/>
-                <a:graphic xmlns:a="http://schemas.openxmlformats.org/drawingml/2006/main">
-                  <a:graphicData uri="http://schemas.microsoft.com/office/word/2010/wordprocessingShape">
-                    <wps:wsp>
-                      <wps:cNvSpPr/>
-                      <wps:spPr>
-                        <a:xfrm>
-                          <a:off x="4288155" y="909320"/>
-                          <a:ext cx="1222375" cy="312420"/>
-                        </a:xfrm>
-                        <a:prstGeom prst="flowChartAlternateProcess">
-                          <a:avLst/>
-                        </a:prstGeom>
-                        <a:solidFill>
-                          <a:schemeClr val="accent4">
-                            <a:lumMod val="20000"/>
-                            <a:lumOff val="80000"/>
-                          </a:schemeClr>
-                        </a:solidFill>
-                      </wps:spPr>
-                      <wps:style>
-                        <a:lnRef idx="2">
-                          <a:schemeClr val="dk1"/>
-                        </a:lnRef>
-                        <a:fillRef idx="1">
-                          <a:schemeClr val="lt1"/>
-                        </a:fillRef>
-                        <a:effectRef idx="0">
-                          <a:schemeClr val="dk1"/>
-                        </a:effectRef>
-                        <a:fontRef idx="minor">
-                          <a:schemeClr val="dk1"/>
-                        </a:fontRef>
-                      </wps:style>
-                      <wps:txbx>
-                        <w:txbxContent>
-                          <w:p>
-                            <w:pPr>
-                              <w:jc w:val="center"/>
-                              <w:rPr>
-                                <w:rFonts w:hint="default"/>
-                                <w:b/>
-                                <w:bCs/>
-                                <w:lang w:val="en"/>
-                              </w:rPr>
-                            </w:pPr>
-                            <w:r>
-                              <w:rPr>
-                                <w:rFonts w:hint="default"/>
-                                <w:b/>
-                                <w:bCs/>
-                                <w:lang w:val="en"/>
-                              </w:rPr>
-                              <w:t>Eca web</w:t>
-                            </w:r>
-                          </w:p>
-                        </w:txbxContent>
-                      </wps:txbx>
-                      <wps:bodyPr rot="0" spcFirstLastPara="0" vertOverflow="overflow" horzOverflow="overflow" vert="horz" wrap="square" lIns="91440" tIns="45720" rIns="91440" bIns="45720" numCol="1" spcCol="0" rtlCol="0" fromWordArt="false" anchor="ctr" anchorCtr="false" forceAA="false" compatLnSpc="true">
-                        <a:noAutofit/>
-                      </wps:bodyPr>
-                    </wps:wsp>
-                  </a:graphicData>
-                </a:graphic>
-              </wp:anchor>
-            </w:drawing>
-          </mc:Choice>
-          <mc:Fallback>
-            <w:pict>
-              <v:shape id="_x0000_s1026" o:spid="_x0000_s1026" o:spt="176" type="#_x0000_t176" style="position:absolute;left:0pt;margin-left:262.15pt;margin-top:190.85pt;height:24.6pt;width:96.25pt;z-index:344651776;v-text-anchor:middle;mso-width-relative:page;mso-height-relative:page;" fillcolor="#FFF2CC [663]" filled="t" stroked="t" coordsize="21600,21600" o:gfxdata="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">
-                <v:fill on="t" focussize="0,0"/>
-                <v:stroke weight="1pt" color="#000000 [3200]" miterlimit="8" joinstyle="miter"/>
-                <v:imagedata o:title=""/>
-                <o:lock v:ext="edit" aspectratio="f"/>
-                <v:textbox>
-                  <w:txbxContent>
-                    <w:p>
-                      <w:pPr>
-                        <w:jc w:val="center"/>
-                        <w:rPr>
-                          <w:rFonts w:hint="default"/>
-                          <w:b/>
-                          <w:bCs/>
-                          <w:lang w:val="en"/>
-                        </w:rPr>
-                      </w:pPr>
-                      <w:r>
-                        <w:rPr>
-                          <w:rFonts w:hint="default"/>
-                          <w:b/>
-                          <w:bCs/>
-                          <w:lang w:val="en"/>
-                        </w:rPr>
-                        <w:t>Eca web</w:t>
-                      </w:r>
-                    </w:p>
-                  </w:txbxContent>
-                </v:textbox>
               </v:shape>
             </w:pict>
           </mc:Fallback>
@@ -4820,10 +5370,7 @@
                 <a:graphic xmlns:a="http://schemas.openxmlformats.org/drawingml/2006/main">
                   <a:graphicData uri="http://schemas.microsoft.com/office/word/2010/wordprocessingShape">
                     <wps:wsp>
-                      <wps:cNvCnPr>
-                        <a:stCxn id="2" idx="3"/>
-                        <a:endCxn id="5" idx="1"/>
-                      </wps:cNvCnPr>
+                      <wps:cNvCnPr/>
                       <wps:spPr>
                         <a:xfrm flipV="true">
                           <a:off x="5481955" y="1044575"/>
@@ -4864,7 +5411,7 @@
           </mc:Choice>
           <mc:Fallback>
             <w:pict>
-              <v:shape id="_x0000_s1026" o:spid="_x0000_s1026" o:spt="34" type="#_x0000_t34" style="position:absolute;left:0pt;flip:y;margin-left:359.65pt;margin-top:-7.75pt;height:111pt;width:115.25pt;z-index:251679744;mso-width-relative:page;mso-height-relative:page;" filled="f" stroked="t" coordsize="21600,21600" o:gfxdata="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" adj="10102">
+              <v:shape id="_x0000_s1026" o:spid="_x0000_s1026" o:spt="34" type="#_x0000_t34" style="position:absolute;left:0pt;flip:y;margin-left:359.65pt;margin-top:-7.75pt;height:111pt;width:115.25pt;z-index:251679744;mso-width-relative:page;mso-height-relative:page;" filled="f" stroked="t" coordsize="21600,21600" o:gfxdata="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" adj="10102">
                 <v:fill on="f" focussize="0,0"/>
                 <v:stroke weight="0.5pt" color="#000000 [3213]" miterlimit="8" joinstyle="miter" endarrow="block"/>
                 <v:imagedata o:title=""/>

</xml_diff>

<commit_message>
#ES-108 - increase toast messages life to 5sec
</commit_message>
<xml_diff>
--- a/doc/Eca-service-architecture.docx
+++ b/doc/Eca-service-architecture.docx
@@ -5,6 +5,237 @@
     <w:p>
       <w:bookmarkStart w:id="0" w:name="_GoBack"/>
       <w:bookmarkEnd w:id="0"/>
+      <w:r>
+        <w:rPr>
+          <w:sz w:val="20"/>
+        </w:rPr>
+        <mc:AlternateContent>
+          <mc:Choice Requires="wps">
+            <w:drawing>
+              <wp:anchor distT="0" distB="0" distL="118745" distR="118745" simplePos="0" relativeHeight="456581120" behindDoc="0" locked="0" layoutInCell="1" allowOverlap="1">
+                <wp:simplePos x="0" y="0"/>
+                <wp:positionH relativeFrom="column">
+                  <wp:posOffset>5922010</wp:posOffset>
+                </wp:positionH>
+                <wp:positionV relativeFrom="paragraph">
+                  <wp:posOffset>3380740</wp:posOffset>
+                </wp:positionV>
+                <wp:extent cx="948055" cy="349250"/>
+                <wp:effectExtent l="0" t="0" r="0" b="0"/>
+                <wp:wrapTopAndBottom/>
+                <wp:docPr id="54" name="Text Box 54"/>
+                <wp:cNvGraphicFramePr/>
+                <a:graphic xmlns:a="http://schemas.openxmlformats.org/drawingml/2006/main">
+                  <a:graphicData uri="http://schemas.microsoft.com/office/word/2010/wordprocessingShape">
+                    <wps:wsp>
+                      <wps:cNvSpPr txBox="true"/>
+                      <wps:spPr>
+                        <a:xfrm>
+                          <a:off x="0" y="0"/>
+                          <a:ext cx="948055" cy="349250"/>
+                        </a:xfrm>
+                        <a:prstGeom prst="rect">
+                          <a:avLst/>
+                        </a:prstGeom>
+                        <a:noFill/>
+                        <a:ln w="6350">
+                          <a:noFill/>
+                        </a:ln>
+                      </wps:spPr>
+                      <wps:style>
+                        <a:lnRef idx="0">
+                          <a:schemeClr val="accent1"/>
+                        </a:lnRef>
+                        <a:fillRef idx="0">
+                          <a:schemeClr val="accent1"/>
+                        </a:fillRef>
+                        <a:effectRef idx="0">
+                          <a:schemeClr val="accent1"/>
+                        </a:effectRef>
+                        <a:fontRef idx="minor">
+                          <a:schemeClr val="dk1"/>
+                        </a:fontRef>
+                      </wps:style>
+                      <wps:txbx>
+                        <w:txbxContent>
+                          <w:p>
+                            <w:pPr>
+                              <w:jc w:val="center"/>
+                              <w:rPr>
+                                <w:rFonts w:hint="default"/>
+                                <w:sz w:val="13"/>
+                                <w:szCs w:val="13"/>
+                                <w:lang w:val="ru-RU"/>
+                              </w:rPr>
+                            </w:pPr>
+                            <w:r>
+                              <w:rPr>
+                                <w:rFonts w:hint="default"/>
+                                <w:sz w:val="13"/>
+                                <w:szCs w:val="13"/>
+                                <w:lang w:val="ru-RU"/>
+                              </w:rPr>
+                              <w:t xml:space="preserve">Проверка </w:t>
+                            </w:r>
+                            <w:r>
+                              <w:rPr>
+                                <w:rFonts w:hint="default"/>
+                                <w:sz w:val="13"/>
+                                <w:szCs w:val="13"/>
+                                <w:lang w:val="en"/>
+                              </w:rPr>
+                              <w:t xml:space="preserve">access </w:t>
+                            </w:r>
+                            <w:r>
+                              <w:rPr>
+                                <w:rFonts w:hint="default"/>
+                                <w:sz w:val="13"/>
+                                <w:szCs w:val="13"/>
+                                <w:lang w:val="ru-RU"/>
+                              </w:rPr>
+                              <w:t>токена</w:t>
+                            </w:r>
+                          </w:p>
+                        </w:txbxContent>
+                      </wps:txbx>
+                      <wps:bodyPr rot="0" spcFirstLastPara="0" vertOverflow="overflow" horzOverflow="overflow" vert="horz" wrap="square" lIns="91440" tIns="45720" rIns="91440" bIns="45720" numCol="1" spcCol="0" rtlCol="0" fromWordArt="false" anchor="t" anchorCtr="false" forceAA="false" compatLnSpc="true">
+                        <a:noAutofit/>
+                      </wps:bodyPr>
+                    </wps:wsp>
+                  </a:graphicData>
+                </a:graphic>
+              </wp:anchor>
+            </w:drawing>
+          </mc:Choice>
+          <mc:Fallback>
+            <w:pict>
+              <v:shape id="_x0000_s1026" o:spid="_x0000_s1026" o:spt="202" type="#_x0000_t202" style="position:absolute;left:0pt;margin-left:466.3pt;margin-top:266.2pt;height:27.5pt;width:74.65pt;mso-wrap-distance-bottom:0pt;mso-wrap-distance-top:0pt;z-index:456581120;mso-width-relative:page;mso-height-relative:page;" filled="f" stroked="f" coordsize="21600,21600" o:gfxdata="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">
+                <v:fill on="f" focussize="0,0"/>
+                <v:stroke on="f" weight="0.5pt"/>
+                <v:imagedata o:title=""/>
+                <o:lock v:ext="edit" aspectratio="f"/>
+                <v:textbox>
+                  <w:txbxContent>
+                    <w:p>
+                      <w:pPr>
+                        <w:jc w:val="center"/>
+                        <w:rPr>
+                          <w:rFonts w:hint="default"/>
+                          <w:sz w:val="13"/>
+                          <w:szCs w:val="13"/>
+                          <w:lang w:val="ru-RU"/>
+                        </w:rPr>
+                      </w:pPr>
+                      <w:r>
+                        <w:rPr>
+                          <w:rFonts w:hint="default"/>
+                          <w:sz w:val="13"/>
+                          <w:szCs w:val="13"/>
+                          <w:lang w:val="ru-RU"/>
+                        </w:rPr>
+                        <w:t xml:space="preserve">Проверка </w:t>
+                      </w:r>
+                      <w:r>
+                        <w:rPr>
+                          <w:rFonts w:hint="default"/>
+                          <w:sz w:val="13"/>
+                          <w:szCs w:val="13"/>
+                          <w:lang w:val="en"/>
+                        </w:rPr>
+                        <w:t xml:space="preserve">access </w:t>
+                      </w:r>
+                      <w:r>
+                        <w:rPr>
+                          <w:rFonts w:hint="default"/>
+                          <w:sz w:val="13"/>
+                          <w:szCs w:val="13"/>
+                          <w:lang w:val="ru-RU"/>
+                        </w:rPr>
+                        <w:t>токена</w:t>
+                      </w:r>
+                    </w:p>
+                  </w:txbxContent>
+                </v:textbox>
+                <w10:wrap type="topAndBottom"/>
+              </v:shape>
+            </w:pict>
+          </mc:Fallback>
+        </mc:AlternateContent>
+      </w:r>
+      <w:r>
+        <w:rPr>
+          <w:sz w:val="20"/>
+        </w:rPr>
+        <mc:AlternateContent>
+          <mc:Choice Requires="wps">
+            <w:drawing>
+              <wp:anchor distT="0" distB="0" distL="114300" distR="114300" simplePos="0" relativeHeight="1249733632" behindDoc="0" locked="0" layoutInCell="1" allowOverlap="1">
+                <wp:simplePos x="0" y="0"/>
+                <wp:positionH relativeFrom="column">
+                  <wp:posOffset>5873115</wp:posOffset>
+                </wp:positionH>
+                <wp:positionV relativeFrom="paragraph">
+                  <wp:posOffset>2312670</wp:posOffset>
+                </wp:positionV>
+                <wp:extent cx="237490" cy="1073150"/>
+                <wp:effectExtent l="0" t="0" r="48260" b="12700"/>
+                <wp:wrapNone/>
+                <wp:docPr id="53" name="Elbow Connector 53"/>
+                <wp:cNvGraphicFramePr/>
+                <a:graphic xmlns:a="http://schemas.openxmlformats.org/drawingml/2006/main">
+                  <a:graphicData uri="http://schemas.microsoft.com/office/word/2010/wordprocessingShape">
+                    <wps:wsp>
+                      <wps:cNvCnPr>
+                        <a:stCxn id="4" idx="3"/>
+                      </wps:cNvCnPr>
+                      <wps:spPr>
+                        <a:xfrm flipV="true">
+                          <a:off x="6787515" y="3455670"/>
+                          <a:ext cx="237490" cy="1073150"/>
+                        </a:xfrm>
+                        <a:prstGeom prst="bentConnector2">
+                          <a:avLst/>
+                        </a:prstGeom>
+                        <a:ln>
+                          <a:solidFill>
+                            <a:schemeClr val="tx1"/>
+                          </a:solidFill>
+                          <a:tailEnd type="triangle"/>
+                        </a:ln>
+                      </wps:spPr>
+                      <wps:style>
+                        <a:lnRef idx="1">
+                          <a:schemeClr val="accent1"/>
+                        </a:lnRef>
+                        <a:fillRef idx="0">
+                          <a:schemeClr val="accent1"/>
+                        </a:fillRef>
+                        <a:effectRef idx="0">
+                          <a:schemeClr val="accent1"/>
+                        </a:effectRef>
+                        <a:fontRef idx="minor">
+                          <a:schemeClr val="tx1"/>
+                        </a:fontRef>
+                      </wps:style>
+                      <wps:bodyPr/>
+                    </wps:wsp>
+                  </a:graphicData>
+                </a:graphic>
+              </wp:anchor>
+            </w:drawing>
+          </mc:Choice>
+          <mc:Fallback>
+            <w:pict>
+              <v:shape id="_x0000_s1026" o:spid="_x0000_s1026" o:spt="33" type="#_x0000_t33" style="position:absolute;left:0pt;flip:y;margin-left:462.45pt;margin-top:182.1pt;height:84.5pt;width:18.7pt;z-index:1249733632;mso-width-relative:page;mso-height-relative:page;" filled="f" stroked="t" coordsize="21600,21600" o:gfxdata="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">
+                <v:fill on="f" focussize="0,0"/>
+                <v:stroke weight="0.5pt" color="#000000 [3213]" miterlimit="8" joinstyle="miter" endarrow="block"/>
+                <v:imagedata o:title=""/>
+                <o:lock v:ext="edit" aspectratio="f"/>
+              </v:shape>
+            </w:pict>
+          </mc:Fallback>
+        </mc:AlternateContent>
+      </w:r>
       <w:r>
         <w:rPr>
           <w:sz w:val="20"/>
@@ -243,163 +474,6 @@
         <mc:AlternateContent>
           <mc:Choice Requires="wps">
             <w:drawing>
-              <wp:anchor distT="0" distB="0" distL="118745" distR="118745" simplePos="0" relativeHeight="456581120" behindDoc="0" locked="0" layoutInCell="1" allowOverlap="1">
-                <wp:simplePos x="0" y="0"/>
-                <wp:positionH relativeFrom="column">
-                  <wp:posOffset>5144770</wp:posOffset>
-                </wp:positionH>
-                <wp:positionV relativeFrom="paragraph">
-                  <wp:posOffset>2888615</wp:posOffset>
-                </wp:positionV>
-                <wp:extent cx="948055" cy="349250"/>
-                <wp:effectExtent l="0" t="0" r="0" b="0"/>
-                <wp:wrapTopAndBottom/>
-                <wp:docPr id="54" name="Text Box 54"/>
-                <wp:cNvGraphicFramePr/>
-                <a:graphic xmlns:a="http://schemas.openxmlformats.org/drawingml/2006/main">
-                  <a:graphicData uri="http://schemas.microsoft.com/office/word/2010/wordprocessingShape">
-                    <wps:wsp>
-                      <wps:cNvSpPr txBox="true"/>
-                      <wps:spPr>
-                        <a:xfrm>
-                          <a:off x="0" y="0"/>
-                          <a:ext cx="948055" cy="349250"/>
-                        </a:xfrm>
-                        <a:prstGeom prst="rect">
-                          <a:avLst/>
-                        </a:prstGeom>
-                        <a:noFill/>
-                        <a:ln w="6350">
-                          <a:noFill/>
-                        </a:ln>
-                      </wps:spPr>
-                      <wps:style>
-                        <a:lnRef idx="0">
-                          <a:schemeClr val="accent1"/>
-                        </a:lnRef>
-                        <a:fillRef idx="0">
-                          <a:schemeClr val="accent1"/>
-                        </a:fillRef>
-                        <a:effectRef idx="0">
-                          <a:schemeClr val="accent1"/>
-                        </a:effectRef>
-                        <a:fontRef idx="minor">
-                          <a:schemeClr val="dk1"/>
-                        </a:fontRef>
-                      </wps:style>
-                      <wps:txbx>
-                        <w:txbxContent>
-                          <w:p>
-                            <w:pPr>
-                              <w:jc w:val="center"/>
-                              <w:rPr>
-                                <w:rFonts w:hint="default"/>
-                                <w:sz w:val="13"/>
-                                <w:szCs w:val="13"/>
-                                <w:lang w:val="ru-RU"/>
-                              </w:rPr>
-                            </w:pPr>
-                            <w:r>
-                              <w:rPr>
-                                <w:rFonts w:hint="default"/>
-                                <w:sz w:val="13"/>
-                                <w:szCs w:val="13"/>
-                                <w:lang w:val="ru-RU"/>
-                              </w:rPr>
-                              <w:t xml:space="preserve">Проверка </w:t>
-                            </w:r>
-                            <w:r>
-                              <w:rPr>
-                                <w:rFonts w:hint="default"/>
-                                <w:sz w:val="13"/>
-                                <w:szCs w:val="13"/>
-                                <w:lang w:val="en"/>
-                              </w:rPr>
-                              <w:t xml:space="preserve">access </w:t>
-                            </w:r>
-                            <w:r>
-                              <w:rPr>
-                                <w:rFonts w:hint="default"/>
-                                <w:sz w:val="13"/>
-                                <w:szCs w:val="13"/>
-                                <w:lang w:val="ru-RU"/>
-                              </w:rPr>
-                              <w:t>токена</w:t>
-                            </w:r>
-                          </w:p>
-                        </w:txbxContent>
-                      </wps:txbx>
-                      <wps:bodyPr rot="0" spcFirstLastPara="0" vertOverflow="overflow" horzOverflow="overflow" vert="horz" wrap="square" lIns="91440" tIns="45720" rIns="91440" bIns="45720" numCol="1" spcCol="0" rtlCol="0" fromWordArt="false" anchor="t" anchorCtr="false" forceAA="false" compatLnSpc="true">
-                        <a:noAutofit/>
-                      </wps:bodyPr>
-                    </wps:wsp>
-                  </a:graphicData>
-                </a:graphic>
-              </wp:anchor>
-            </w:drawing>
-          </mc:Choice>
-          <mc:Fallback>
-            <w:pict>
-              <v:shape id="_x0000_s1026" o:spid="_x0000_s1026" o:spt="202" type="#_x0000_t202" style="position:absolute;left:0pt;margin-left:405.1pt;margin-top:227.45pt;height:27.5pt;width:74.65pt;mso-wrap-distance-bottom:0pt;mso-wrap-distance-top:0pt;z-index:456581120;mso-width-relative:page;mso-height-relative:page;" filled="f" stroked="f" coordsize="21600,21600" o:gfxdata="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">
-                <v:fill on="f" focussize="0,0"/>
-                <v:stroke on="f" weight="0.5pt"/>
-                <v:imagedata o:title=""/>
-                <o:lock v:ext="edit" aspectratio="f"/>
-                <v:textbox>
-                  <w:txbxContent>
-                    <w:p>
-                      <w:pPr>
-                        <w:jc w:val="center"/>
-                        <w:rPr>
-                          <w:rFonts w:hint="default"/>
-                          <w:sz w:val="13"/>
-                          <w:szCs w:val="13"/>
-                          <w:lang w:val="ru-RU"/>
-                        </w:rPr>
-                      </w:pPr>
-                      <w:r>
-                        <w:rPr>
-                          <w:rFonts w:hint="default"/>
-                          <w:sz w:val="13"/>
-                          <w:szCs w:val="13"/>
-                          <w:lang w:val="ru-RU"/>
-                        </w:rPr>
-                        <w:t xml:space="preserve">Проверка </w:t>
-                      </w:r>
-                      <w:r>
-                        <w:rPr>
-                          <w:rFonts w:hint="default"/>
-                          <w:sz w:val="13"/>
-                          <w:szCs w:val="13"/>
-                          <w:lang w:val="en"/>
-                        </w:rPr>
-                        <w:t xml:space="preserve">access </w:t>
-                      </w:r>
-                      <w:r>
-                        <w:rPr>
-                          <w:rFonts w:hint="default"/>
-                          <w:sz w:val="13"/>
-                          <w:szCs w:val="13"/>
-                          <w:lang w:val="ru-RU"/>
-                        </w:rPr>
-                        <w:t>токена</w:t>
-                      </w:r>
-                    </w:p>
-                  </w:txbxContent>
-                </v:textbox>
-                <w10:wrap type="topAndBottom"/>
-              </v:shape>
-            </w:pict>
-          </mc:Fallback>
-        </mc:AlternateContent>
-      </w:r>
-      <w:r>
-        <w:rPr>
-          <w:sz w:val="20"/>
-        </w:rPr>
-        <mc:AlternateContent>
-          <mc:Choice Requires="wps">
-            <w:drawing>
               <wp:anchor distT="0" distB="0" distL="118745" distR="118745" simplePos="0" relativeHeight="949953536" behindDoc="0" locked="0" layoutInCell="1" allowOverlap="1">
                 <wp:simplePos x="0" y="0"/>
                 <wp:positionH relativeFrom="column">
@@ -497,7 +571,7 @@
           </mc:Choice>
           <mc:Fallback>
             <w:pict>
-              <v:shape id="_x0000_s1026" o:spid="_x0000_s1026" o:spt="202" type="#_x0000_t202" style="position:absolute;left:0pt;margin-left:107.4pt;margin-top:396.9pt;height:23.1pt;width:108.4pt;mso-wrap-distance-bottom:0pt;mso-wrap-distance-top:0pt;z-index:949953536;mso-width-relative:page;mso-height-relative:page;" filled="f" stroked="f" coordsize="21600,21600" o:gfxdata="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">
+              <v:shape id="_x0000_s1026" o:spid="_x0000_s1026" o:spt="202" type="#_x0000_t202" style="position:absolute;left:0pt;margin-left:107.4pt;margin-top:396.9pt;height:23.1pt;width:108.4pt;mso-wrap-distance-bottom:0pt;mso-wrap-distance-top:0pt;z-index:949953536;mso-width-relative:page;mso-height-relative:page;" filled="f" stroked="f" coordsize="21600,21600" o:gfxdata="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">
                 <v:fill on="f" focussize="0,0"/>
                 <v:stroke on="f" weight="0.5pt"/>
                 <v:imagedata o:title=""/>
@@ -3119,78 +3193,6 @@
         <mc:AlternateContent>
           <mc:Choice Requires="wps">
             <w:drawing>
-              <wp:anchor distT="0" distB="0" distL="114300" distR="114300" simplePos="0" relativeHeight="344652800" behindDoc="0" locked="0" layoutInCell="1" allowOverlap="1">
-                <wp:simplePos x="0" y="0"/>
-                <wp:positionH relativeFrom="column">
-                  <wp:posOffset>5064125</wp:posOffset>
-                </wp:positionH>
-                <wp:positionV relativeFrom="paragraph">
-                  <wp:posOffset>2360295</wp:posOffset>
-                </wp:positionV>
-                <wp:extent cx="1061085" cy="688340"/>
-                <wp:effectExtent l="5080" t="38100" r="11430" b="5715"/>
-                <wp:wrapNone/>
-                <wp:docPr id="12" name="Elbow Connector 12"/>
-                <wp:cNvGraphicFramePr/>
-                <a:graphic xmlns:a="http://schemas.openxmlformats.org/drawingml/2006/main">
-                  <a:graphicData uri="http://schemas.microsoft.com/office/word/2010/wordprocessingShape">
-                    <wps:wsp>
-                      <wps:cNvCnPr/>
-                      <wps:spPr>
-                        <a:xfrm rot="16200000">
-                          <a:off x="5984875" y="3497580"/>
-                          <a:ext cx="1061085" cy="688340"/>
-                        </a:xfrm>
-                        <a:prstGeom prst="bentConnector2">
-                          <a:avLst/>
-                        </a:prstGeom>
-                        <a:ln>
-                          <a:solidFill>
-                            <a:schemeClr val="tx1"/>
-                          </a:solidFill>
-                          <a:tailEnd type="triangle"/>
-                        </a:ln>
-                      </wps:spPr>
-                      <wps:style>
-                        <a:lnRef idx="1">
-                          <a:schemeClr val="accent1"/>
-                        </a:lnRef>
-                        <a:fillRef idx="0">
-                          <a:schemeClr val="accent1"/>
-                        </a:fillRef>
-                        <a:effectRef idx="0">
-                          <a:schemeClr val="accent1"/>
-                        </a:effectRef>
-                        <a:fontRef idx="minor">
-                          <a:schemeClr val="tx1"/>
-                        </a:fontRef>
-                      </wps:style>
-                      <wps:bodyPr/>
-                    </wps:wsp>
-                  </a:graphicData>
-                </a:graphic>
-              </wp:anchor>
-            </w:drawing>
-          </mc:Choice>
-          <mc:Fallback>
-            <w:pict>
-              <v:shape id="_x0000_s1026" o:spid="_x0000_s1026" o:spt="33" type="#_x0000_t33" style="position:absolute;left:0pt;margin-left:398.75pt;margin-top:185.85pt;height:54.2pt;width:83.55pt;rotation:-5898240f;z-index:344652800;mso-width-relative:page;mso-height-relative:page;" filled="f" stroked="t" coordsize="21600,21600" o:gfxdata="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">
-                <v:fill on="f" focussize="0,0"/>
-                <v:stroke weight="0.5pt" color="#000000 [3213]" miterlimit="8" joinstyle="miter" endarrow="block"/>
-                <v:imagedata o:title=""/>
-                <o:lock v:ext="edit" aspectratio="f"/>
-              </v:shape>
-            </w:pict>
-          </mc:Fallback>
-        </mc:AlternateContent>
-      </w:r>
-      <w:r>
-        <w:rPr>
-          <w:sz w:val="20"/>
-        </w:rPr>
-        <mc:AlternateContent>
-          <mc:Choice Requires="wps">
-            <w:drawing>
               <wp:anchor distT="0" distB="0" distL="114300" distR="114300" simplePos="0" relativeHeight="251661312" behindDoc="0" locked="0" layoutInCell="1" allowOverlap="1">
                 <wp:simplePos x="0" y="0"/>
                 <wp:positionH relativeFrom="column">

</xml_diff>

<commit_message>
#ES-119 - updated eca-service.adoc
</commit_message>
<xml_diff>
--- a/doc/Eca-service-architecture.docx
+++ b/doc/Eca-service-architecture.docx
@@ -5,6 +5,360 @@
     <w:p>
       <w:bookmarkStart w:id="0" w:name="_GoBack"/>
       <w:bookmarkEnd w:id="0"/>
+      <w:r>
+        <w:rPr>
+          <w:sz w:val="20"/>
+        </w:rPr>
+        <mc:AlternateContent>
+          <mc:Choice Requires="wpg">
+            <w:drawing>
+              <wp:anchor distT="0" distB="0" distL="114300" distR="114300" simplePos="0" relativeHeight="1473263616" behindDoc="0" locked="0" layoutInCell="1" allowOverlap="1">
+                <wp:simplePos x="0" y="0"/>
+                <wp:positionH relativeFrom="column">
+                  <wp:posOffset>8288020</wp:posOffset>
+                </wp:positionH>
+                <wp:positionV relativeFrom="paragraph">
+                  <wp:posOffset>2610485</wp:posOffset>
+                </wp:positionV>
+                <wp:extent cx="638810" cy="733425"/>
+                <wp:effectExtent l="0" t="0" r="0" b="0"/>
+                <wp:wrapNone/>
+                <wp:docPr id="53" name="Group 53"/>
+                <wp:cNvGraphicFramePr/>
+                <a:graphic xmlns:a="http://schemas.openxmlformats.org/drawingml/2006/main">
+                  <a:graphicData uri="http://schemas.microsoft.com/office/word/2010/wordprocessingGroup">
+                    <wpg:wgp>
+                      <wpg:cNvGrpSpPr/>
+                      <wpg:grpSpPr>
+                        <a:xfrm>
+                          <a:off x="7638415" y="4692650"/>
+                          <a:ext cx="638810" cy="733425"/>
+                          <a:chOff x="11552" y="5740"/>
+                          <a:chExt cx="1006" cy="1155"/>
+                        </a:xfrm>
+                      </wpg:grpSpPr>
+                      <wpg:grpSp>
+                        <wpg:cNvPr id="55" name="Group 49"/>
+                        <wpg:cNvGrpSpPr/>
+                        <wpg:grpSpPr>
+                          <a:xfrm>
+                            <a:off x="11552" y="6055"/>
+                            <a:ext cx="1006" cy="841"/>
+                            <a:chOff x="11819" y="6030"/>
+                            <a:chExt cx="1006" cy="841"/>
+                          </a:xfrm>
+                        </wpg:grpSpPr>
+                        <wps:wsp>
+                          <wps:cNvPr id="57" name="Flowchart: Magnetic Disk 21"/>
+                          <wps:cNvSpPr/>
+                          <wps:spPr>
+                            <a:xfrm>
+                              <a:off x="12094" y="6030"/>
+                              <a:ext cx="390" cy="495"/>
+                            </a:xfrm>
+                            <a:prstGeom prst="flowChartMagneticDisk">
+                              <a:avLst/>
+                            </a:prstGeom>
+                          </wps:spPr>
+                          <wps:style>
+                            <a:lnRef idx="1">
+                              <a:schemeClr val="accent1"/>
+                            </a:lnRef>
+                            <a:fillRef idx="2">
+                              <a:schemeClr val="accent1"/>
+                            </a:fillRef>
+                            <a:effectRef idx="1">
+                              <a:schemeClr val="accent1"/>
+                            </a:effectRef>
+                            <a:fontRef idx="minor">
+                              <a:schemeClr val="dk1"/>
+                            </a:fontRef>
+                          </wps:style>
+                          <wps:bodyPr rot="0" spcFirstLastPara="0" vertOverflow="overflow" horzOverflow="overflow" vert="horz" wrap="square" lIns="91440" tIns="45720" rIns="91440" bIns="45720" numCol="1" spcCol="0" rtlCol="0" fromWordArt="false" anchor="ctr" anchorCtr="false" forceAA="false" compatLnSpc="true">
+                            <a:noAutofit/>
+                          </wps:bodyPr>
+                        </wps:wsp>
+                        <wps:wsp>
+                          <wps:cNvPr id="60" name="Text Box 48"/>
+                          <wps:cNvSpPr txBox="true"/>
+                          <wps:spPr>
+                            <a:xfrm>
+                              <a:off x="11819" y="6541"/>
+                              <a:ext cx="1006" cy="330"/>
+                            </a:xfrm>
+                            <a:prstGeom prst="rect">
+                              <a:avLst/>
+                            </a:prstGeom>
+                            <a:noFill/>
+                            <a:ln w="6350">
+                              <a:noFill/>
+                            </a:ln>
+                          </wps:spPr>
+                          <wps:style>
+                            <a:lnRef idx="0">
+                              <a:schemeClr val="accent1"/>
+                            </a:lnRef>
+                            <a:fillRef idx="0">
+                              <a:schemeClr val="accent1"/>
+                            </a:fillRef>
+                            <a:effectRef idx="0">
+                              <a:schemeClr val="accent1"/>
+                            </a:effectRef>
+                            <a:fontRef idx="minor">
+                              <a:schemeClr val="dk1"/>
+                            </a:fontRef>
+                          </wps:style>
+                          <wps:txbx>
+                            <w:txbxContent>
+                              <w:p>
+                                <w:pPr>
+                                  <w:rPr>
+                                    <w:rFonts w:hint="default"/>
+                                    <w:b/>
+                                    <w:bCs/>
+                                    <w:sz w:val="13"/>
+                                    <w:szCs w:val="13"/>
+                                    <w:lang w:val="en"/>
+                                  </w:rPr>
+                                </w:pPr>
+                                <w:r>
+                                  <w:rPr>
+                                    <w:rFonts w:hint="default"/>
+                                    <w:b/>
+                                    <w:bCs/>
+                                    <w:sz w:val="13"/>
+                                    <w:szCs w:val="13"/>
+                                    <w:lang w:val="en"/>
+                                  </w:rPr>
+                                  <w:t>PostgreSQL</w:t>
+                                </w:r>
+                              </w:p>
+                            </w:txbxContent>
+                          </wps:txbx>
+                          <wps:bodyPr rot="0" spcFirstLastPara="0" vertOverflow="overflow" horzOverflow="overflow" vert="horz" wrap="none" lIns="91440" tIns="45720" rIns="91440" bIns="45720" numCol="1" spcCol="0" rtlCol="0" fromWordArt="false" anchor="t" anchorCtr="false" forceAA="false" compatLnSpc="true">
+                            <a:noAutofit/>
+                          </wps:bodyPr>
+                        </wps:wsp>
+                      </wpg:grpSp>
+                      <wps:wsp>
+                        <wps:cNvPr id="68" name="Straight Arrow Connector 64"/>
+                        <wps:cNvCnPr/>
+                        <wps:spPr>
+                          <a:xfrm flipH="true">
+                            <a:off x="12014" y="5740"/>
+                            <a:ext cx="9" cy="333"/>
+                          </a:xfrm>
+                          <a:prstGeom prst="straightConnector1">
+                            <a:avLst/>
+                          </a:prstGeom>
+                          <a:ln>
+                            <a:headEnd type="triangle" w="sm" len="sm"/>
+                            <a:tailEnd type="triangle" w="sm" len="sm"/>
+                          </a:ln>
+                        </wps:spPr>
+                        <wps:style>
+                          <a:lnRef idx="3">
+                            <a:schemeClr val="accent1"/>
+                          </a:lnRef>
+                          <a:fillRef idx="0">
+                            <a:schemeClr val="accent1"/>
+                          </a:fillRef>
+                          <a:effectRef idx="2">
+                            <a:schemeClr val="accent1"/>
+                          </a:effectRef>
+                          <a:fontRef idx="minor">
+                            <a:schemeClr val="tx1"/>
+                          </a:fontRef>
+                        </wps:style>
+                        <wps:bodyPr/>
+                      </wps:wsp>
+                    </wpg:wgp>
+                  </a:graphicData>
+                </a:graphic>
+              </wp:anchor>
+            </w:drawing>
+          </mc:Choice>
+          <mc:Fallback>
+            <w:pict>
+              <v:group id="_x0000_s1026" o:spid="_x0000_s1026" o:spt="203" style="position:absolute;left:0pt;margin-left:652.6pt;margin-top:205.55pt;height:57.75pt;width:50.3pt;z-index:1473263616;mso-width-relative:page;mso-height-relative:page;" coordorigin="11552,5740" coordsize="1006,1155" o:gfxdata="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">
+                <o:lock v:ext="edit" aspectratio="f"/>
+                <v:group id="Group 49" o:spid="_x0000_s1026" o:spt="203" style="position:absolute;left:11552;top:6055;height:841;width:1006;" coordorigin="11819,6030" coordsize="1006,841" o:gfxdata="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">
+                  <o:lock v:ext="edit" aspectratio="f"/>
+                  <v:shape id="Flowchart: Magnetic Disk 21" o:spid="_x0000_s1026" o:spt="132" type="#_x0000_t132" style="position:absolute;left:12094;top:6030;height:495;width:390;v-text-anchor:middle;" fillcolor="#B1CBE9 [3536]" filled="t" stroked="t" coordsize="21600,21600" o:gfxdata="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">
+                    <v:fill type="gradient" on="t" color2="#92B9E4 [3376]" colors="0f #B1CBE9;32768f #A3C1E5;65536f #92B9E4" focus="100%" focussize="0,0" rotate="t">
+                      <o:fill type="gradientUnscaled" v:ext="backwardCompatible"/>
+                    </v:fill>
+                    <v:stroke weight="0.5pt" color="#5B9BD5 [3204]" miterlimit="8" joinstyle="miter"/>
+                    <v:imagedata o:title=""/>
+                    <o:lock v:ext="edit" aspectratio="f"/>
+                  </v:shape>
+                  <v:shape id="Text Box 48" o:spid="_x0000_s1026" o:spt="202" type="#_x0000_t202" style="position:absolute;left:11819;top:6541;height:330;width:1006;mso-wrap-style:none;" filled="f" stroked="f" coordsize="21600,21600" o:gfxdata="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">
+                    <v:fill on="f" focussize="0,0"/>
+                    <v:stroke on="f" weight="0.5pt"/>
+                    <v:imagedata o:title=""/>
+                    <o:lock v:ext="edit" aspectratio="f"/>
+                    <v:textbox>
+                      <w:txbxContent>
+                        <w:p>
+                          <w:pPr>
+                            <w:rPr>
+                              <w:rFonts w:hint="default"/>
+                              <w:b/>
+                              <w:bCs/>
+                              <w:sz w:val="13"/>
+                              <w:szCs w:val="13"/>
+                              <w:lang w:val="en"/>
+                            </w:rPr>
+                          </w:pPr>
+                          <w:r>
+                            <w:rPr>
+                              <w:rFonts w:hint="default"/>
+                              <w:b/>
+                              <w:bCs/>
+                              <w:sz w:val="13"/>
+                              <w:szCs w:val="13"/>
+                              <w:lang w:val="en"/>
+                            </w:rPr>
+                            <w:t>PostgreSQL</w:t>
+                          </w:r>
+                        </w:p>
+                      </w:txbxContent>
+                    </v:textbox>
+                  </v:shape>
+                </v:group>
+                <v:shape id="Straight Arrow Connector 64" o:spid="_x0000_s1026" o:spt="32" type="#_x0000_t32" style="position:absolute;left:12014;top:5740;flip:x;height:333;width:9;" filled="f" stroked="t" coordsize="21600,21600" o:gfxdata="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">
+                  <v:fill on="f" focussize="0,0"/>
+                  <v:stroke weight="1.5pt" color="#5B9BD5 [3204]" miterlimit="8" joinstyle="miter" startarrow="block" startarrowwidth="narrow" startarrowlength="short" endarrow="block" endarrowwidth="narrow" endarrowlength="short"/>
+                  <v:imagedata o:title=""/>
+                  <o:lock v:ext="edit" aspectratio="f"/>
+                </v:shape>
+              </v:group>
+            </w:pict>
+          </mc:Fallback>
+        </mc:AlternateContent>
+      </w:r>
+      <w:r>
+        <w:rPr>
+          <w:sz w:val="20"/>
+        </w:rPr>
+        <mc:AlternateContent>
+          <mc:Choice Requires="wps">
+            <w:drawing>
+              <wp:anchor distT="0" distB="0" distL="114300" distR="114300" simplePos="0" relativeHeight="1343071232" behindDoc="0" locked="0" layoutInCell="1" allowOverlap="1">
+                <wp:simplePos x="0" y="0"/>
+                <wp:positionH relativeFrom="column">
+                  <wp:posOffset>8021955</wp:posOffset>
+                </wp:positionH>
+                <wp:positionV relativeFrom="paragraph">
+                  <wp:posOffset>2298065</wp:posOffset>
+                </wp:positionV>
+                <wp:extent cx="1222375" cy="312420"/>
+                <wp:effectExtent l="6350" t="6350" r="9525" b="24130"/>
+                <wp:wrapNone/>
+                <wp:docPr id="10" name="Flowchart: Alternate Process 10"/>
+                <wp:cNvGraphicFramePr/>
+                <a:graphic xmlns:a="http://schemas.openxmlformats.org/drawingml/2006/main">
+                  <a:graphicData uri="http://schemas.microsoft.com/office/word/2010/wordprocessingShape">
+                    <wps:wsp>
+                      <wps:cNvSpPr/>
+                      <wps:spPr>
+                        <a:xfrm>
+                          <a:off x="4081780" y="3452495"/>
+                          <a:ext cx="1222375" cy="312420"/>
+                        </a:xfrm>
+                        <a:prstGeom prst="flowChartAlternateProcess">
+                          <a:avLst/>
+                        </a:prstGeom>
+                        <a:solidFill>
+                          <a:schemeClr val="accent4">
+                            <a:lumMod val="20000"/>
+                            <a:lumOff val="80000"/>
+                          </a:schemeClr>
+                        </a:solidFill>
+                      </wps:spPr>
+                      <wps:style>
+                        <a:lnRef idx="2">
+                          <a:schemeClr val="dk1"/>
+                        </a:lnRef>
+                        <a:fillRef idx="1">
+                          <a:schemeClr val="lt1"/>
+                        </a:fillRef>
+                        <a:effectRef idx="0">
+                          <a:schemeClr val="dk1"/>
+                        </a:effectRef>
+                        <a:fontRef idx="minor">
+                          <a:schemeClr val="dk1"/>
+                        </a:fontRef>
+                      </wps:style>
+                      <wps:txbx>
+                        <w:txbxContent>
+                          <w:p>
+                            <w:pPr>
+                              <w:jc w:val="center"/>
+                              <w:rPr>
+                                <w:rFonts w:hint="default"/>
+                                <w:b/>
+                                <w:bCs/>
+                                <w:lang w:val="en"/>
+                              </w:rPr>
+                            </w:pPr>
+                            <w:r>
+                              <w:rPr>
+                                <w:rFonts w:hint="default"/>
+                                <w:b/>
+                                <w:bCs/>
+                                <w:lang w:val="en"/>
+                              </w:rPr>
+                              <w:t>Eca audit log</w:t>
+                            </w:r>
+                          </w:p>
+                        </w:txbxContent>
+                      </wps:txbx>
+                      <wps:bodyPr rot="0" spcFirstLastPara="0" vertOverflow="overflow" horzOverflow="overflow" vert="horz" wrap="square" lIns="91440" tIns="45720" rIns="91440" bIns="45720" numCol="1" spcCol="0" rtlCol="0" fromWordArt="false" anchor="ctr" anchorCtr="false" forceAA="false" compatLnSpc="true">
+                        <a:noAutofit/>
+                      </wps:bodyPr>
+                    </wps:wsp>
+                  </a:graphicData>
+                </a:graphic>
+              </wp:anchor>
+            </w:drawing>
+          </mc:Choice>
+          <mc:Fallback>
+            <w:pict>
+              <v:shape id="_x0000_s1026" o:spid="_x0000_s1026" o:spt="176" type="#_x0000_t176" style="position:absolute;left:0pt;margin-left:631.65pt;margin-top:180.95pt;height:24.6pt;width:96.25pt;z-index:1343071232;v-text-anchor:middle;mso-width-relative:page;mso-height-relative:page;" fillcolor="#FFF2CC [663]" filled="t" stroked="t" coordsize="21600,21600" o:gfxdata="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">
+                <v:fill on="t" focussize="0,0"/>
+                <v:stroke weight="1pt" color="#000000 [3200]" miterlimit="8" joinstyle="miter"/>
+                <v:imagedata o:title=""/>
+                <o:lock v:ext="edit" aspectratio="f"/>
+                <v:textbox>
+                  <w:txbxContent>
+                    <w:p>
+                      <w:pPr>
+                        <w:jc w:val="center"/>
+                        <w:rPr>
+                          <w:rFonts w:hint="default"/>
+                          <w:b/>
+                          <w:bCs/>
+                          <w:lang w:val="en"/>
+                        </w:rPr>
+                      </w:pPr>
+                      <w:r>
+                        <w:rPr>
+                          <w:rFonts w:hint="default"/>
+                          <w:b/>
+                          <w:bCs/>
+                          <w:lang w:val="en"/>
+                        </w:rPr>
+                        <w:t>Eca audit log</w:t>
+                      </w:r>
+                    </w:p>
+                  </w:txbxContent>
+                </v:textbox>
+              </v:shape>
+            </w:pict>
+          </mc:Fallback>
+        </mc:AlternateContent>
+      </w:r>
       <w:r>
         <w:rPr>
           <w:sz w:val="20"/>
@@ -483,7 +837,7 @@
           </mc:Choice>
           <mc:Fallback>
             <w:pict>
-              <v:shape id="_x0000_s1026" o:spid="_x0000_s1026" o:spt="202" type="#_x0000_t202" style="position:absolute;left:0pt;margin-left:546.25pt;margin-top:219.25pt;height:27.5pt;width:74.65pt;mso-wrap-distance-bottom:0pt;mso-wrap-distance-top:0pt;z-index:456581120;mso-width-relative:page;mso-height-relative:page;" filled="f" stroked="f" coordsize="21600,21600" o:gfxdata="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">
+              <v:shape id="_x0000_s1026" o:spid="_x0000_s1026" o:spt="202" type="#_x0000_t202" style="position:absolute;left:0pt;margin-left:546.25pt;margin-top:219.25pt;height:27.5pt;width:74.65pt;mso-wrap-distance-bottom:0pt;mso-wrap-distance-top:0pt;z-index:456581120;mso-width-relative:page;mso-height-relative:page;" filled="f" stroked="f" coordsize="21600,21600" o:gfxdata="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">
                 <v:fill on="f" focussize="0,0"/>
                 <v:stroke on="f" weight="0.5pt"/>
                 <v:imagedata o:title=""/>
@@ -5375,8 +5729,8 @@
                 <wp:positionV relativeFrom="paragraph">
                   <wp:posOffset>-506730</wp:posOffset>
                 </wp:positionV>
-                <wp:extent cx="5771515" cy="4866005"/>
-                <wp:effectExtent l="6350" t="6350" r="13335" b="23495"/>
+                <wp:extent cx="6837045" cy="4866005"/>
+                <wp:effectExtent l="6350" t="6350" r="14605" b="23495"/>
                 <wp:wrapNone/>
                 <wp:docPr id="9" name="Rounded Rectangle 9"/>
                 <wp:cNvGraphicFramePr/>
@@ -5387,7 +5741,7 @@
                       <wps:spPr>
                         <a:xfrm>
                           <a:off x="3579495" y="582295"/>
-                          <a:ext cx="5771515" cy="4866005"/>
+                          <a:ext cx="6837045" cy="4866005"/>
                         </a:xfrm>
                         <a:prstGeom prst="roundRect">
                           <a:avLst/>
@@ -5431,7 +5785,7 @@
           </mc:Choice>
           <mc:Fallback>
             <w:pict>
-              <v:roundrect id="_x0000_s1026" o:spid="_x0000_s1026" o:spt="2" style="position:absolute;left:0pt;margin-left:206.85pt;margin-top:-39.9pt;height:383.15pt;width:454.45pt;z-index:251657216;v-text-anchor:middle;mso-width-relative:page;mso-height-relative:page;" fillcolor="#FFFFFF [3201]" filled="t" stroked="t" coordsize="21600,21600" arcsize="0.166666666666667" o:gfxdata="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">
+              <v:roundrect id="_x0000_s1026" o:spid="_x0000_s1026" o:spt="2" style="position:absolute;left:0pt;margin-left:206.85pt;margin-top:-39.9pt;height:383.15pt;width:538.35pt;z-index:251657216;v-text-anchor:middle;mso-width-relative:page;mso-height-relative:page;" fillcolor="#FFFFFF [3201]" filled="t" stroked="t" coordsize="21600,21600" arcsize="0.166666666666667" o:gfxdata="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">
                 <v:fill on="t" focussize="0,0"/>
                 <v:stroke weight="1pt" color="#41719C [3204]" miterlimit="8" joinstyle="miter" dashstyle="3 1"/>
                 <v:imagedata o:title=""/>

</xml_diff>